<commit_message>
Documento de visão e casos de uso
</commit_message>
<xml_diff>
--- a/Documentos/Documento de Visão.docx
+++ b/Documentos/Documento de Visão.docx
@@ -494,36 +494,33 @@
               <w:pStyle w:val="Contedodatabela"/>
               <w:snapToGrid w:val="0"/>
               <w:spacing w:after="57"/>
+              <w:jc w:val="center"/>
               <w:rPr>
                 <w:sz w:val="20"/>
                 <w:szCs w:val="20"/>
               </w:rPr>
             </w:pPr>
-            <w:proofErr w:type="spellStart"/>
             <w:r>
               <w:rPr>
                 <w:sz w:val="20"/>
                 <w:szCs w:val="20"/>
               </w:rPr>
-              <w:t>dd</w:t>
-            </w:r>
-            <w:proofErr w:type="spellEnd"/>
+              <w:t>09/09</w:t>
+            </w:r>
             <w:r>
               <w:rPr>
                 <w:sz w:val="20"/>
                 <w:szCs w:val="20"/>
               </w:rPr>
-              <w:t>/mm/</w:t>
-            </w:r>
-            <w:proofErr w:type="spellStart"/>
+              <w:t>/</w:t>
+            </w:r>
             <w:r>
               <w:rPr>
                 <w:sz w:val="20"/>
                 <w:szCs w:val="20"/>
               </w:rPr>
-              <w:t>aaaa</w:t>
-            </w:r>
-            <w:proofErr w:type="spellEnd"/>
+              <w:t>2022</w:t>
+            </w:r>
           </w:p>
         </w:tc>
         <w:tc>
@@ -542,6 +539,7 @@
               <w:pStyle w:val="Contedodatabela"/>
               <w:snapToGrid w:val="0"/>
               <w:spacing w:after="57"/>
+              <w:jc w:val="center"/>
               <w:rPr>
                 <w:sz w:val="20"/>
                 <w:szCs w:val="20"/>
@@ -552,67 +550,76 @@
                 <w:sz w:val="20"/>
                 <w:szCs w:val="20"/>
               </w:rPr>
-              <w:t>1.1</w:t>
-            </w:r>
-          </w:p>
-        </w:tc>
-        <w:tc>
-          <w:tcPr>
-            <w:tcW w:w="3703" w:type="dxa"/>
-            <w:tcBorders>
-              <w:top w:val="nil"/>
-              <w:left w:val="double" w:sz="2" w:space="0" w:color="808080"/>
-              <w:bottom w:val="double" w:sz="2" w:space="0" w:color="808080"/>
-              <w:right w:val="nil"/>
-            </w:tcBorders>
-            <w:hideMark/>
-          </w:tcPr>
-          <w:p>
-            <w:pPr>
-              <w:pStyle w:val="Contedodatabela"/>
-              <w:snapToGrid w:val="0"/>
-              <w:spacing w:after="57"/>
+              <w:t>1.</w:t>
+            </w:r>
+            <w:r>
               <w:rPr>
                 <w:sz w:val="20"/>
                 <w:szCs w:val="20"/>
               </w:rPr>
-            </w:pPr>
-            <w:r>
+              <w:t>2</w:t>
+            </w:r>
+          </w:p>
+        </w:tc>
+        <w:tc>
+          <w:tcPr>
+            <w:tcW w:w="3703" w:type="dxa"/>
+            <w:tcBorders>
+              <w:top w:val="nil"/>
+              <w:left w:val="double" w:sz="2" w:space="0" w:color="808080"/>
+              <w:bottom w:val="double" w:sz="2" w:space="0" w:color="808080"/>
+              <w:right w:val="nil"/>
+            </w:tcBorders>
+            <w:hideMark/>
+          </w:tcPr>
+          <w:p>
+            <w:pPr>
+              <w:pStyle w:val="Contedodatabela"/>
+              <w:snapToGrid w:val="0"/>
+              <w:spacing w:after="57"/>
+              <w:jc w:val="center"/>
               <w:rPr>
                 <w:sz w:val="20"/>
                 <w:szCs w:val="20"/>
               </w:rPr>
-              <w:t xml:space="preserve">&lt;breve descrição da revisão&gt; </w:t>
-            </w:r>
-          </w:p>
-        </w:tc>
-        <w:tc>
-          <w:tcPr>
-            <w:tcW w:w="2385" w:type="dxa"/>
-            <w:tcBorders>
-              <w:top w:val="nil"/>
-              <w:left w:val="double" w:sz="2" w:space="0" w:color="808080"/>
-              <w:bottom w:val="double" w:sz="2" w:space="0" w:color="808080"/>
-              <w:right w:val="double" w:sz="2" w:space="0" w:color="808080"/>
-            </w:tcBorders>
-            <w:hideMark/>
-          </w:tcPr>
-          <w:p>
-            <w:pPr>
-              <w:pStyle w:val="Contedodatabela"/>
-              <w:snapToGrid w:val="0"/>
-              <w:spacing w:after="57"/>
+            </w:pPr>
+            <w:r>
               <w:rPr>
                 <w:sz w:val="20"/>
                 <w:szCs w:val="20"/>
               </w:rPr>
-            </w:pPr>
-            <w:r>
+              <w:t>Término da confecção do Documento.</w:t>
+            </w:r>
+          </w:p>
+        </w:tc>
+        <w:tc>
+          <w:tcPr>
+            <w:tcW w:w="2385" w:type="dxa"/>
+            <w:tcBorders>
+              <w:top w:val="nil"/>
+              <w:left w:val="double" w:sz="2" w:space="0" w:color="808080"/>
+              <w:bottom w:val="double" w:sz="2" w:space="0" w:color="808080"/>
+              <w:right w:val="double" w:sz="2" w:space="0" w:color="808080"/>
+            </w:tcBorders>
+            <w:hideMark/>
+          </w:tcPr>
+          <w:p>
+            <w:pPr>
+              <w:pStyle w:val="Contedodatabela"/>
+              <w:snapToGrid w:val="0"/>
+              <w:spacing w:after="57"/>
+              <w:jc w:val="center"/>
               <w:rPr>
                 <w:sz w:val="20"/>
                 <w:szCs w:val="20"/>
               </w:rPr>
-              <w:t xml:space="preserve">&lt;autores da revisão&gt; </w:t>
+            </w:pPr>
+            <w:r>
+              <w:rPr>
+                <w:sz w:val="20"/>
+                <w:szCs w:val="20"/>
+              </w:rPr>
+              <w:t>Denner Bismarck</w:t>
             </w:r>
           </w:p>
         </w:tc>
@@ -1277,10 +1284,7 @@
               <w:jc w:val="center"/>
             </w:pPr>
             <w:r>
-              <w:t>Cadastro manual de ONGs</w:t>
-            </w:r>
-            <w:r>
-              <w:t>.</w:t>
+              <w:t>Cadastro manual de ONGs.</w:t>
             </w:r>
           </w:p>
         </w:tc>
@@ -1496,10 +1500,7 @@
               <w:jc w:val="center"/>
             </w:pPr>
             <w:r>
-              <w:t>Sistema de notificações automatizadas</w:t>
-            </w:r>
-            <w:r>
-              <w:t>.</w:t>
+              <w:t>Sistema de notificações automatizadas.</w:t>
             </w:r>
           </w:p>
         </w:tc>
@@ -3029,10 +3030,60 @@
     </w:p>
     <w:p>
       <w:pPr>
-        <w:pStyle w:val="Corpodetextoinfoblue"/>
+        <w:pStyle w:val="Corpodetexto"/>
       </w:pPr>
       <w:r>
-        <w:t>[Diagrama de casos de uso.]</w:t>
+        <w:rPr>
+          <w:noProof/>
+        </w:rPr>
+        <w:drawing>
+          <wp:inline distT="0" distB="0" distL="0" distR="0" wp14:anchorId="50B365F7" wp14:editId="030AB2D5">
+            <wp:extent cx="5398770" cy="5263515"/>
+            <wp:effectExtent l="0" t="0" r="0" b="0"/>
+            <wp:docPr id="1" name="Imagem 1"/>
+            <wp:cNvGraphicFramePr>
+              <a:graphicFrameLocks xmlns:a="http://schemas.openxmlformats.org/drawingml/2006/main" noChangeAspect="1"/>
+            </wp:cNvGraphicFramePr>
+            <a:graphic xmlns:a="http://schemas.openxmlformats.org/drawingml/2006/main">
+              <a:graphicData uri="http://schemas.openxmlformats.org/drawingml/2006/picture">
+                <pic:pic xmlns:pic="http://schemas.openxmlformats.org/drawingml/2006/picture">
+                  <pic:nvPicPr>
+                    <pic:cNvPr id="0" name="Picture 1"/>
+                    <pic:cNvPicPr>
+                      <a:picLocks noChangeAspect="1" noChangeArrowheads="1"/>
+                    </pic:cNvPicPr>
+                  </pic:nvPicPr>
+                  <pic:blipFill>
+                    <a:blip r:embed="rId5">
+                      <a:extLst>
+                        <a:ext uri="{28A0092B-C50C-407E-A947-70E740481C1C}">
+                          <a14:useLocalDpi xmlns:a14="http://schemas.microsoft.com/office/drawing/2010/main" val="0"/>
+                        </a:ext>
+                      </a:extLst>
+                    </a:blip>
+                    <a:srcRect/>
+                    <a:stretch>
+                      <a:fillRect/>
+                    </a:stretch>
+                  </pic:blipFill>
+                  <pic:spPr bwMode="auto">
+                    <a:xfrm>
+                      <a:off x="0" y="0"/>
+                      <a:ext cx="5398770" cy="5263515"/>
+                    </a:xfrm>
+                    <a:prstGeom prst="rect">
+                      <a:avLst/>
+                    </a:prstGeom>
+                    <a:noFill/>
+                    <a:ln>
+                      <a:noFill/>
+                    </a:ln>
+                  </pic:spPr>
+                </pic:pic>
+              </a:graphicData>
+            </a:graphic>
+          </wp:inline>
+        </w:drawing>
       </w:r>
     </w:p>
     <w:p>
@@ -3052,8 +3103,8 @@
     </w:p>
     <w:tbl>
       <w:tblPr>
-        <w:tblW w:w="0" w:type="auto"/>
-        <w:tblInd w:w="105" w:type="dxa"/>
+        <w:tblW w:w="9552" w:type="dxa"/>
+        <w:jc w:val="center"/>
         <w:tblLayout w:type="fixed"/>
         <w:tblCellMar>
           <w:top w:w="105" w:type="dxa"/>
@@ -3065,14 +3116,24 @@
       </w:tblPr>
       <w:tblGrid>
         <w:gridCol w:w="859"/>
-        <w:gridCol w:w="1838"/>
-        <w:gridCol w:w="3153"/>
-        <w:gridCol w:w="3657"/>
+        <w:gridCol w:w="45"/>
+        <w:gridCol w:w="1793"/>
+        <w:gridCol w:w="25"/>
+        <w:gridCol w:w="20"/>
+        <w:gridCol w:w="3108"/>
+        <w:gridCol w:w="45"/>
+        <w:gridCol w:w="3612"/>
+        <w:gridCol w:w="19"/>
+        <w:gridCol w:w="26"/>
       </w:tblGrid>
       <w:tr>
-        <w:tc>
-          <w:tcPr>
-            <w:tcW w:w="859" w:type="dxa"/>
+        <w:trPr>
+          <w:jc w:val="center"/>
+        </w:trPr>
+        <w:tc>
+          <w:tcPr>
+            <w:tcW w:w="904" w:type="dxa"/>
+            <w:gridSpan w:val="2"/>
             <w:tcBorders>
               <w:top w:val="double" w:sz="2" w:space="0" w:color="808080"/>
               <w:left w:val="double" w:sz="2" w:space="0" w:color="808080"/>
@@ -3109,6 +3170,7 @@
         <w:tc>
           <w:tcPr>
             <w:tcW w:w="1838" w:type="dxa"/>
+            <w:gridSpan w:val="3"/>
             <w:tcBorders>
               <w:top w:val="double" w:sz="2" w:space="0" w:color="808080"/>
               <w:left w:val="double" w:sz="2" w:space="0" w:color="808080"/>
@@ -3137,6 +3199,7 @@
         <w:tc>
           <w:tcPr>
             <w:tcW w:w="3153" w:type="dxa"/>
+            <w:gridSpan w:val="2"/>
             <w:tcBorders>
               <w:top w:val="double" w:sz="2" w:space="0" w:color="808080"/>
               <w:left w:val="double" w:sz="2" w:space="0" w:color="808080"/>
@@ -3165,6 +3228,7 @@
         <w:tc>
           <w:tcPr>
             <w:tcW w:w="3657" w:type="dxa"/>
+            <w:gridSpan w:val="3"/>
             <w:tcBorders>
               <w:top w:val="double" w:sz="2" w:space="0" w:color="808080"/>
               <w:left w:val="double" w:sz="2" w:space="0" w:color="808080"/>
@@ -3192,6 +3256,1148 @@
         </w:tc>
       </w:tr>
       <w:tr>
+        <w:trPr>
+          <w:jc w:val="center"/>
+        </w:trPr>
+        <w:tc>
+          <w:tcPr>
+            <w:tcW w:w="904" w:type="dxa"/>
+            <w:gridSpan w:val="2"/>
+            <w:tcBorders>
+              <w:top w:val="nil"/>
+              <w:left w:val="double" w:sz="2" w:space="0" w:color="808080"/>
+              <w:bottom w:val="double" w:sz="2" w:space="0" w:color="808080"/>
+              <w:right w:val="nil"/>
+            </w:tcBorders>
+            <w:hideMark/>
+          </w:tcPr>
+          <w:p>
+            <w:pPr>
+              <w:pStyle w:val="Contedodatabela"/>
+              <w:snapToGrid w:val="0"/>
+              <w:jc w:val="center"/>
+              <w:rPr>
+                <w:b/>
+                <w:bCs/>
+              </w:rPr>
+            </w:pPr>
+            <w:bookmarkStart w:id="2" w:name="_Hlk113610197"/>
+            <w:r>
+              <w:rPr>
+                <w:b/>
+                <w:bCs/>
+              </w:rPr>
+              <w:t>UC01</w:t>
+            </w:r>
+          </w:p>
+        </w:tc>
+        <w:tc>
+          <w:tcPr>
+            <w:tcW w:w="1838" w:type="dxa"/>
+            <w:gridSpan w:val="3"/>
+            <w:tcBorders>
+              <w:top w:val="nil"/>
+              <w:left w:val="double" w:sz="2" w:space="0" w:color="808080"/>
+              <w:bottom w:val="double" w:sz="2" w:space="0" w:color="808080"/>
+              <w:right w:val="nil"/>
+            </w:tcBorders>
+            <w:hideMark/>
+          </w:tcPr>
+          <w:p>
+            <w:pPr>
+              <w:pStyle w:val="Contedodatabela"/>
+              <w:snapToGrid w:val="0"/>
+              <w:jc w:val="center"/>
+            </w:pPr>
+            <w:r>
+              <w:t>Cadastrar Necessitado</w:t>
+            </w:r>
+          </w:p>
+        </w:tc>
+        <w:tc>
+          <w:tcPr>
+            <w:tcW w:w="3153" w:type="dxa"/>
+            <w:gridSpan w:val="2"/>
+            <w:tcBorders>
+              <w:top w:val="nil"/>
+              <w:left w:val="double" w:sz="2" w:space="0" w:color="808080"/>
+              <w:bottom w:val="double" w:sz="2" w:space="0" w:color="808080"/>
+              <w:right w:val="nil"/>
+            </w:tcBorders>
+            <w:hideMark/>
+          </w:tcPr>
+          <w:p>
+            <w:pPr>
+              <w:pStyle w:val="Contedodatabela"/>
+              <w:snapToGrid w:val="0"/>
+              <w:jc w:val="center"/>
+            </w:pPr>
+            <w:r>
+              <w:t>Sessão de cadastro a uma pessoa necessitada</w:t>
+            </w:r>
+          </w:p>
+        </w:tc>
+        <w:tc>
+          <w:tcPr>
+            <w:tcW w:w="3657" w:type="dxa"/>
+            <w:gridSpan w:val="3"/>
+            <w:tcBorders>
+              <w:top w:val="nil"/>
+              <w:left w:val="double" w:sz="2" w:space="0" w:color="808080"/>
+              <w:bottom w:val="double" w:sz="2" w:space="0" w:color="808080"/>
+              <w:right w:val="double" w:sz="2" w:space="0" w:color="808080"/>
+            </w:tcBorders>
+            <w:hideMark/>
+          </w:tcPr>
+          <w:p>
+            <w:pPr>
+              <w:pStyle w:val="Contedodatabela"/>
+              <w:snapToGrid w:val="0"/>
+              <w:jc w:val="center"/>
+            </w:pPr>
+            <w:r>
+              <w:t>Primário</w:t>
+            </w:r>
+          </w:p>
+        </w:tc>
+      </w:tr>
+      <w:bookmarkEnd w:id="2"/>
+      <w:tr>
+        <w:trPr>
+          <w:jc w:val="center"/>
+        </w:trPr>
+        <w:tc>
+          <w:tcPr>
+            <w:tcW w:w="904" w:type="dxa"/>
+            <w:gridSpan w:val="2"/>
+            <w:tcBorders>
+              <w:top w:val="nil"/>
+              <w:left w:val="double" w:sz="2" w:space="0" w:color="808080"/>
+              <w:bottom w:val="double" w:sz="2" w:space="0" w:color="808080"/>
+              <w:right w:val="nil"/>
+            </w:tcBorders>
+            <w:hideMark/>
+          </w:tcPr>
+          <w:p>
+            <w:pPr>
+              <w:pStyle w:val="Contedodatabela"/>
+              <w:snapToGrid w:val="0"/>
+              <w:jc w:val="center"/>
+              <w:rPr>
+                <w:b/>
+                <w:bCs/>
+              </w:rPr>
+            </w:pPr>
+            <w:r>
+              <w:rPr>
+                <w:b/>
+                <w:bCs/>
+              </w:rPr>
+              <w:lastRenderedPageBreak/>
+              <w:t>UC0</w:t>
+            </w:r>
+            <w:r>
+              <w:rPr>
+                <w:b/>
+                <w:bCs/>
+              </w:rPr>
+              <w:t>2</w:t>
+            </w:r>
+          </w:p>
+        </w:tc>
+        <w:tc>
+          <w:tcPr>
+            <w:tcW w:w="1838" w:type="dxa"/>
+            <w:gridSpan w:val="3"/>
+            <w:tcBorders>
+              <w:top w:val="nil"/>
+              <w:left w:val="double" w:sz="2" w:space="0" w:color="808080"/>
+              <w:bottom w:val="double" w:sz="2" w:space="0" w:color="808080"/>
+              <w:right w:val="nil"/>
+            </w:tcBorders>
+            <w:hideMark/>
+          </w:tcPr>
+          <w:p>
+            <w:pPr>
+              <w:pStyle w:val="Contedodatabela"/>
+              <w:snapToGrid w:val="0"/>
+              <w:jc w:val="center"/>
+            </w:pPr>
+            <w:r>
+              <w:t>Atualizar Necessitado</w:t>
+            </w:r>
+          </w:p>
+        </w:tc>
+        <w:tc>
+          <w:tcPr>
+            <w:tcW w:w="3153" w:type="dxa"/>
+            <w:gridSpan w:val="2"/>
+            <w:tcBorders>
+              <w:top w:val="nil"/>
+              <w:left w:val="double" w:sz="2" w:space="0" w:color="808080"/>
+              <w:bottom w:val="double" w:sz="2" w:space="0" w:color="808080"/>
+              <w:right w:val="nil"/>
+            </w:tcBorders>
+            <w:hideMark/>
+          </w:tcPr>
+          <w:p>
+            <w:pPr>
+              <w:pStyle w:val="Contedodatabela"/>
+              <w:snapToGrid w:val="0"/>
+              <w:jc w:val="center"/>
+            </w:pPr>
+            <w:r>
+              <w:t xml:space="preserve">Sessão de </w:t>
+            </w:r>
+            <w:r>
+              <w:t>atualização</w:t>
+            </w:r>
+            <w:r>
+              <w:t xml:space="preserve"> </w:t>
+            </w:r>
+            <w:r>
+              <w:t>de</w:t>
+            </w:r>
+            <w:r>
+              <w:t xml:space="preserve"> uma pessoa necessitada</w:t>
+            </w:r>
+            <w:r>
+              <w:t>.</w:t>
+            </w:r>
+          </w:p>
+        </w:tc>
+        <w:tc>
+          <w:tcPr>
+            <w:tcW w:w="3657" w:type="dxa"/>
+            <w:gridSpan w:val="3"/>
+            <w:tcBorders>
+              <w:top w:val="nil"/>
+              <w:left w:val="double" w:sz="2" w:space="0" w:color="808080"/>
+              <w:bottom w:val="double" w:sz="2" w:space="0" w:color="808080"/>
+              <w:right w:val="double" w:sz="2" w:space="0" w:color="808080"/>
+            </w:tcBorders>
+            <w:hideMark/>
+          </w:tcPr>
+          <w:p>
+            <w:pPr>
+              <w:pStyle w:val="Contedodatabela"/>
+              <w:snapToGrid w:val="0"/>
+              <w:jc w:val="center"/>
+            </w:pPr>
+            <w:r>
+              <w:t>Primário</w:t>
+            </w:r>
+          </w:p>
+        </w:tc>
+      </w:tr>
+      <w:tr>
+        <w:trPr>
+          <w:jc w:val="center"/>
+        </w:trPr>
+        <w:tc>
+          <w:tcPr>
+            <w:tcW w:w="904" w:type="dxa"/>
+            <w:gridSpan w:val="2"/>
+            <w:tcBorders>
+              <w:top w:val="nil"/>
+              <w:left w:val="double" w:sz="2" w:space="0" w:color="808080"/>
+              <w:bottom w:val="double" w:sz="2" w:space="0" w:color="808080"/>
+              <w:right w:val="nil"/>
+            </w:tcBorders>
+            <w:hideMark/>
+          </w:tcPr>
+          <w:p>
+            <w:pPr>
+              <w:pStyle w:val="Contedodatabela"/>
+              <w:snapToGrid w:val="0"/>
+              <w:jc w:val="center"/>
+              <w:rPr>
+                <w:b/>
+                <w:bCs/>
+              </w:rPr>
+            </w:pPr>
+            <w:r>
+              <w:rPr>
+                <w:b/>
+                <w:bCs/>
+              </w:rPr>
+              <w:t>UC03</w:t>
+            </w:r>
+          </w:p>
+        </w:tc>
+        <w:tc>
+          <w:tcPr>
+            <w:tcW w:w="1838" w:type="dxa"/>
+            <w:gridSpan w:val="3"/>
+            <w:tcBorders>
+              <w:top w:val="nil"/>
+              <w:left w:val="double" w:sz="2" w:space="0" w:color="808080"/>
+              <w:bottom w:val="double" w:sz="2" w:space="0" w:color="808080"/>
+              <w:right w:val="nil"/>
+            </w:tcBorders>
+            <w:hideMark/>
+          </w:tcPr>
+          <w:p>
+            <w:pPr>
+              <w:pStyle w:val="Contedodatabela"/>
+              <w:snapToGrid w:val="0"/>
+              <w:jc w:val="center"/>
+            </w:pPr>
+            <w:r>
+              <w:t>Linha do tempo</w:t>
+            </w:r>
+          </w:p>
+        </w:tc>
+        <w:tc>
+          <w:tcPr>
+            <w:tcW w:w="3153" w:type="dxa"/>
+            <w:gridSpan w:val="2"/>
+            <w:tcBorders>
+              <w:top w:val="nil"/>
+              <w:left w:val="double" w:sz="2" w:space="0" w:color="808080"/>
+              <w:bottom w:val="double" w:sz="2" w:space="0" w:color="808080"/>
+              <w:right w:val="nil"/>
+            </w:tcBorders>
+            <w:hideMark/>
+          </w:tcPr>
+          <w:p>
+            <w:pPr>
+              <w:pStyle w:val="Contedodatabela"/>
+              <w:snapToGrid w:val="0"/>
+              <w:jc w:val="center"/>
+            </w:pPr>
+            <w:r>
+              <w:t xml:space="preserve">Sessão </w:t>
+            </w:r>
+            <w:r>
+              <w:t>com os necessitados cadastrados por perto e suas determinadas linhas do tempo</w:t>
+            </w:r>
+          </w:p>
+        </w:tc>
+        <w:tc>
+          <w:tcPr>
+            <w:tcW w:w="3657" w:type="dxa"/>
+            <w:gridSpan w:val="3"/>
+            <w:tcBorders>
+              <w:top w:val="nil"/>
+              <w:left w:val="double" w:sz="2" w:space="0" w:color="808080"/>
+              <w:bottom w:val="double" w:sz="2" w:space="0" w:color="808080"/>
+              <w:right w:val="double" w:sz="2" w:space="0" w:color="808080"/>
+            </w:tcBorders>
+            <w:hideMark/>
+          </w:tcPr>
+          <w:p>
+            <w:pPr>
+              <w:pStyle w:val="Contedodatabela"/>
+              <w:snapToGrid w:val="0"/>
+              <w:jc w:val="center"/>
+            </w:pPr>
+            <w:r>
+              <w:t>Primário</w:t>
+            </w:r>
+          </w:p>
+        </w:tc>
+      </w:tr>
+      <w:tr>
+        <w:trPr>
+          <w:jc w:val="center"/>
+        </w:trPr>
+        <w:tc>
+          <w:tcPr>
+            <w:tcW w:w="904" w:type="dxa"/>
+            <w:gridSpan w:val="2"/>
+            <w:tcBorders>
+              <w:top w:val="nil"/>
+              <w:left w:val="double" w:sz="2" w:space="0" w:color="808080"/>
+              <w:bottom w:val="double" w:sz="2" w:space="0" w:color="808080"/>
+              <w:right w:val="nil"/>
+            </w:tcBorders>
+            <w:hideMark/>
+          </w:tcPr>
+          <w:p>
+            <w:pPr>
+              <w:pStyle w:val="Contedodatabela"/>
+              <w:snapToGrid w:val="0"/>
+              <w:jc w:val="center"/>
+              <w:rPr>
+                <w:b/>
+                <w:bCs/>
+              </w:rPr>
+            </w:pPr>
+            <w:r>
+              <w:rPr>
+                <w:b/>
+                <w:bCs/>
+              </w:rPr>
+              <w:t>UC</w:t>
+            </w:r>
+            <w:r>
+              <w:rPr>
+                <w:b/>
+                <w:bCs/>
+              </w:rPr>
+              <w:t>04</w:t>
+            </w:r>
+          </w:p>
+        </w:tc>
+        <w:tc>
+          <w:tcPr>
+            <w:tcW w:w="1838" w:type="dxa"/>
+            <w:gridSpan w:val="3"/>
+            <w:tcBorders>
+              <w:top w:val="nil"/>
+              <w:left w:val="double" w:sz="2" w:space="0" w:color="808080"/>
+              <w:bottom w:val="double" w:sz="2" w:space="0" w:color="808080"/>
+              <w:right w:val="nil"/>
+            </w:tcBorders>
+            <w:hideMark/>
+          </w:tcPr>
+          <w:p>
+            <w:pPr>
+              <w:pStyle w:val="Contedodatabela"/>
+              <w:snapToGrid w:val="0"/>
+              <w:jc w:val="center"/>
+            </w:pPr>
+            <w:r>
+              <w:t>Mapeamento</w:t>
+            </w:r>
+          </w:p>
+        </w:tc>
+        <w:tc>
+          <w:tcPr>
+            <w:tcW w:w="3153" w:type="dxa"/>
+            <w:gridSpan w:val="2"/>
+            <w:tcBorders>
+              <w:top w:val="nil"/>
+              <w:left w:val="double" w:sz="2" w:space="0" w:color="808080"/>
+              <w:bottom w:val="double" w:sz="2" w:space="0" w:color="808080"/>
+              <w:right w:val="nil"/>
+            </w:tcBorders>
+            <w:hideMark/>
+          </w:tcPr>
+          <w:p>
+            <w:pPr>
+              <w:pStyle w:val="Contedodatabela"/>
+              <w:snapToGrid w:val="0"/>
+              <w:jc w:val="center"/>
+            </w:pPr>
+            <w:r>
+              <w:t>Mapeamento dos necessitados e sessão com pontos marcados.</w:t>
+            </w:r>
+          </w:p>
+        </w:tc>
+        <w:tc>
+          <w:tcPr>
+            <w:tcW w:w="3657" w:type="dxa"/>
+            <w:gridSpan w:val="3"/>
+            <w:tcBorders>
+              <w:top w:val="nil"/>
+              <w:left w:val="double" w:sz="2" w:space="0" w:color="808080"/>
+              <w:bottom w:val="double" w:sz="2" w:space="0" w:color="808080"/>
+              <w:right w:val="double" w:sz="2" w:space="0" w:color="808080"/>
+            </w:tcBorders>
+            <w:hideMark/>
+          </w:tcPr>
+          <w:p>
+            <w:pPr>
+              <w:pStyle w:val="Contedodatabela"/>
+              <w:snapToGrid w:val="0"/>
+              <w:jc w:val="center"/>
+            </w:pPr>
+            <w:r>
+              <w:t>Primário</w:t>
+            </w:r>
+          </w:p>
+        </w:tc>
+      </w:tr>
+      <w:tr>
+        <w:trPr>
+          <w:jc w:val="center"/>
+        </w:trPr>
+        <w:tc>
+          <w:tcPr>
+            <w:tcW w:w="904" w:type="dxa"/>
+            <w:gridSpan w:val="2"/>
+            <w:tcBorders>
+              <w:top w:val="nil"/>
+              <w:left w:val="double" w:sz="2" w:space="0" w:color="808080"/>
+              <w:bottom w:val="double" w:sz="2" w:space="0" w:color="808080"/>
+              <w:right w:val="nil"/>
+            </w:tcBorders>
+            <w:hideMark/>
+          </w:tcPr>
+          <w:p>
+            <w:pPr>
+              <w:pStyle w:val="Contedodatabela"/>
+              <w:snapToGrid w:val="0"/>
+              <w:jc w:val="center"/>
+              <w:rPr>
+                <w:b/>
+                <w:bCs/>
+              </w:rPr>
+            </w:pPr>
+            <w:r>
+              <w:rPr>
+                <w:b/>
+                <w:bCs/>
+              </w:rPr>
+              <w:t>UC0</w:t>
+            </w:r>
+            <w:r>
+              <w:rPr>
+                <w:b/>
+                <w:bCs/>
+              </w:rPr>
+              <w:t>5</w:t>
+            </w:r>
+          </w:p>
+        </w:tc>
+        <w:tc>
+          <w:tcPr>
+            <w:tcW w:w="1838" w:type="dxa"/>
+            <w:gridSpan w:val="3"/>
+            <w:tcBorders>
+              <w:top w:val="nil"/>
+              <w:left w:val="double" w:sz="2" w:space="0" w:color="808080"/>
+              <w:bottom w:val="double" w:sz="2" w:space="0" w:color="808080"/>
+              <w:right w:val="nil"/>
+            </w:tcBorders>
+            <w:hideMark/>
+          </w:tcPr>
+          <w:p>
+            <w:pPr>
+              <w:pStyle w:val="Contedodatabela"/>
+              <w:snapToGrid w:val="0"/>
+              <w:jc w:val="center"/>
+            </w:pPr>
+            <w:r>
+              <w:t>Cadastr</w:t>
+            </w:r>
+            <w:r>
+              <w:t>o do usuário</w:t>
+            </w:r>
+          </w:p>
+        </w:tc>
+        <w:tc>
+          <w:tcPr>
+            <w:tcW w:w="3153" w:type="dxa"/>
+            <w:gridSpan w:val="2"/>
+            <w:tcBorders>
+              <w:top w:val="nil"/>
+              <w:left w:val="double" w:sz="2" w:space="0" w:color="808080"/>
+              <w:bottom w:val="double" w:sz="2" w:space="0" w:color="808080"/>
+              <w:right w:val="nil"/>
+            </w:tcBorders>
+            <w:hideMark/>
+          </w:tcPr>
+          <w:p>
+            <w:pPr>
+              <w:pStyle w:val="Contedodatabela"/>
+              <w:snapToGrid w:val="0"/>
+              <w:jc w:val="center"/>
+            </w:pPr>
+            <w:r>
+              <w:t>Cadastro do usuário</w:t>
+            </w:r>
+          </w:p>
+        </w:tc>
+        <w:tc>
+          <w:tcPr>
+            <w:tcW w:w="3657" w:type="dxa"/>
+            <w:gridSpan w:val="3"/>
+            <w:tcBorders>
+              <w:top w:val="nil"/>
+              <w:left w:val="double" w:sz="2" w:space="0" w:color="808080"/>
+              <w:bottom w:val="double" w:sz="2" w:space="0" w:color="808080"/>
+              <w:right w:val="double" w:sz="2" w:space="0" w:color="808080"/>
+            </w:tcBorders>
+            <w:hideMark/>
+          </w:tcPr>
+          <w:p>
+            <w:pPr>
+              <w:pStyle w:val="Contedodatabela"/>
+              <w:snapToGrid w:val="0"/>
+              <w:jc w:val="center"/>
+            </w:pPr>
+            <w:r>
+              <w:t>Secundário</w:t>
+            </w:r>
+          </w:p>
+        </w:tc>
+      </w:tr>
+      <w:tr>
+        <w:trPr>
+          <w:jc w:val="center"/>
+        </w:trPr>
+        <w:tc>
+          <w:tcPr>
+            <w:tcW w:w="904" w:type="dxa"/>
+            <w:gridSpan w:val="2"/>
+            <w:tcBorders>
+              <w:top w:val="nil"/>
+              <w:left w:val="double" w:sz="2" w:space="0" w:color="808080"/>
+              <w:bottom w:val="double" w:sz="2" w:space="0" w:color="808080"/>
+              <w:right w:val="nil"/>
+            </w:tcBorders>
+            <w:hideMark/>
+          </w:tcPr>
+          <w:p>
+            <w:pPr>
+              <w:pStyle w:val="Contedodatabela"/>
+              <w:snapToGrid w:val="0"/>
+              <w:jc w:val="center"/>
+              <w:rPr>
+                <w:b/>
+                <w:bCs/>
+              </w:rPr>
+            </w:pPr>
+            <w:r>
+              <w:rPr>
+                <w:b/>
+                <w:bCs/>
+              </w:rPr>
+              <w:t>UC0</w:t>
+            </w:r>
+            <w:r>
+              <w:rPr>
+                <w:b/>
+                <w:bCs/>
+              </w:rPr>
+              <w:t>6</w:t>
+            </w:r>
+          </w:p>
+        </w:tc>
+        <w:tc>
+          <w:tcPr>
+            <w:tcW w:w="1838" w:type="dxa"/>
+            <w:gridSpan w:val="3"/>
+            <w:tcBorders>
+              <w:top w:val="nil"/>
+              <w:left w:val="double" w:sz="2" w:space="0" w:color="808080"/>
+              <w:bottom w:val="double" w:sz="2" w:space="0" w:color="808080"/>
+              <w:right w:val="nil"/>
+            </w:tcBorders>
+            <w:hideMark/>
+          </w:tcPr>
+          <w:p>
+            <w:pPr>
+              <w:pStyle w:val="Contedodatabela"/>
+              <w:snapToGrid w:val="0"/>
+              <w:jc w:val="center"/>
+            </w:pPr>
+            <w:r>
+              <w:t>Login do usuário</w:t>
+            </w:r>
+          </w:p>
+        </w:tc>
+        <w:tc>
+          <w:tcPr>
+            <w:tcW w:w="3153" w:type="dxa"/>
+            <w:gridSpan w:val="2"/>
+            <w:tcBorders>
+              <w:top w:val="nil"/>
+              <w:left w:val="double" w:sz="2" w:space="0" w:color="808080"/>
+              <w:bottom w:val="double" w:sz="2" w:space="0" w:color="808080"/>
+              <w:right w:val="nil"/>
+            </w:tcBorders>
+            <w:hideMark/>
+          </w:tcPr>
+          <w:p>
+            <w:pPr>
+              <w:pStyle w:val="Contedodatabela"/>
+              <w:snapToGrid w:val="0"/>
+              <w:jc w:val="center"/>
+            </w:pPr>
+            <w:r>
+              <w:t>Login do usuário</w:t>
+            </w:r>
+          </w:p>
+        </w:tc>
+        <w:tc>
+          <w:tcPr>
+            <w:tcW w:w="3657" w:type="dxa"/>
+            <w:gridSpan w:val="3"/>
+            <w:tcBorders>
+              <w:top w:val="nil"/>
+              <w:left w:val="double" w:sz="2" w:space="0" w:color="808080"/>
+              <w:bottom w:val="double" w:sz="2" w:space="0" w:color="808080"/>
+              <w:right w:val="double" w:sz="2" w:space="0" w:color="808080"/>
+            </w:tcBorders>
+            <w:hideMark/>
+          </w:tcPr>
+          <w:p>
+            <w:pPr>
+              <w:pStyle w:val="Contedodatabela"/>
+              <w:snapToGrid w:val="0"/>
+              <w:jc w:val="center"/>
+            </w:pPr>
+            <w:r>
+              <w:t>Secundário</w:t>
+            </w:r>
+          </w:p>
+        </w:tc>
+      </w:tr>
+      <w:tr>
+        <w:trPr>
+          <w:jc w:val="center"/>
+        </w:trPr>
+        <w:tc>
+          <w:tcPr>
+            <w:tcW w:w="904" w:type="dxa"/>
+            <w:gridSpan w:val="2"/>
+            <w:tcBorders>
+              <w:top w:val="nil"/>
+              <w:left w:val="double" w:sz="2" w:space="0" w:color="808080"/>
+              <w:bottom w:val="double" w:sz="2" w:space="0" w:color="808080"/>
+              <w:right w:val="nil"/>
+            </w:tcBorders>
+            <w:hideMark/>
+          </w:tcPr>
+          <w:p>
+            <w:pPr>
+              <w:pStyle w:val="Contedodatabela"/>
+              <w:snapToGrid w:val="0"/>
+              <w:jc w:val="center"/>
+              <w:rPr>
+                <w:b/>
+                <w:bCs/>
+              </w:rPr>
+            </w:pPr>
+            <w:r>
+              <w:rPr>
+                <w:b/>
+                <w:bCs/>
+              </w:rPr>
+              <w:t>UC0</w:t>
+            </w:r>
+            <w:r>
+              <w:rPr>
+                <w:b/>
+                <w:bCs/>
+              </w:rPr>
+              <w:t>7</w:t>
+            </w:r>
+          </w:p>
+        </w:tc>
+        <w:tc>
+          <w:tcPr>
+            <w:tcW w:w="1838" w:type="dxa"/>
+            <w:gridSpan w:val="3"/>
+            <w:tcBorders>
+              <w:top w:val="nil"/>
+              <w:left w:val="double" w:sz="2" w:space="0" w:color="808080"/>
+              <w:bottom w:val="double" w:sz="2" w:space="0" w:color="808080"/>
+              <w:right w:val="nil"/>
+            </w:tcBorders>
+            <w:hideMark/>
+          </w:tcPr>
+          <w:p>
+            <w:pPr>
+              <w:pStyle w:val="Contedodatabela"/>
+              <w:snapToGrid w:val="0"/>
+              <w:jc w:val="center"/>
+            </w:pPr>
+            <w:r>
+              <w:t>Receber notificações</w:t>
+            </w:r>
+          </w:p>
+        </w:tc>
+        <w:tc>
+          <w:tcPr>
+            <w:tcW w:w="3153" w:type="dxa"/>
+            <w:gridSpan w:val="2"/>
+            <w:tcBorders>
+              <w:top w:val="nil"/>
+              <w:left w:val="double" w:sz="2" w:space="0" w:color="808080"/>
+              <w:bottom w:val="double" w:sz="2" w:space="0" w:color="808080"/>
+              <w:right w:val="nil"/>
+            </w:tcBorders>
+            <w:hideMark/>
+          </w:tcPr>
+          <w:p>
+            <w:pPr>
+              <w:pStyle w:val="Contedodatabela"/>
+              <w:snapToGrid w:val="0"/>
+              <w:jc w:val="center"/>
+            </w:pPr>
+            <w:r>
+              <w:t>Recebimento de notificações automatizadas</w:t>
+            </w:r>
+          </w:p>
+        </w:tc>
+        <w:tc>
+          <w:tcPr>
+            <w:tcW w:w="3657" w:type="dxa"/>
+            <w:gridSpan w:val="3"/>
+            <w:tcBorders>
+              <w:top w:val="nil"/>
+              <w:left w:val="double" w:sz="2" w:space="0" w:color="808080"/>
+              <w:bottom w:val="double" w:sz="2" w:space="0" w:color="808080"/>
+              <w:right w:val="double" w:sz="2" w:space="0" w:color="808080"/>
+            </w:tcBorders>
+            <w:hideMark/>
+          </w:tcPr>
+          <w:p>
+            <w:pPr>
+              <w:pStyle w:val="Contedodatabela"/>
+              <w:snapToGrid w:val="0"/>
+              <w:jc w:val="center"/>
+            </w:pPr>
+            <w:r>
+              <w:t>Secundário</w:t>
+            </w:r>
+          </w:p>
+        </w:tc>
+      </w:tr>
+      <w:tr>
+        <w:trPr>
+          <w:jc w:val="center"/>
+        </w:trPr>
+        <w:tc>
+          <w:tcPr>
+            <w:tcW w:w="904" w:type="dxa"/>
+            <w:gridSpan w:val="2"/>
+            <w:tcBorders>
+              <w:top w:val="nil"/>
+              <w:left w:val="double" w:sz="2" w:space="0" w:color="808080"/>
+              <w:bottom w:val="double" w:sz="2" w:space="0" w:color="808080"/>
+              <w:right w:val="nil"/>
+            </w:tcBorders>
+            <w:hideMark/>
+          </w:tcPr>
+          <w:p>
+            <w:pPr>
+              <w:pStyle w:val="Contedodatabela"/>
+              <w:snapToGrid w:val="0"/>
+              <w:jc w:val="center"/>
+              <w:rPr>
+                <w:b/>
+                <w:bCs/>
+              </w:rPr>
+            </w:pPr>
+            <w:r>
+              <w:rPr>
+                <w:b/>
+                <w:bCs/>
+              </w:rPr>
+              <w:t>UC0</w:t>
+            </w:r>
+            <w:r>
+              <w:rPr>
+                <w:b/>
+                <w:bCs/>
+              </w:rPr>
+              <w:t>8</w:t>
+            </w:r>
+          </w:p>
+        </w:tc>
+        <w:tc>
+          <w:tcPr>
+            <w:tcW w:w="1838" w:type="dxa"/>
+            <w:gridSpan w:val="3"/>
+            <w:tcBorders>
+              <w:top w:val="nil"/>
+              <w:left w:val="double" w:sz="2" w:space="0" w:color="808080"/>
+              <w:bottom w:val="double" w:sz="2" w:space="0" w:color="808080"/>
+              <w:right w:val="nil"/>
+            </w:tcBorders>
+            <w:hideMark/>
+          </w:tcPr>
+          <w:p>
+            <w:pPr>
+              <w:pStyle w:val="Contedodatabela"/>
+              <w:snapToGrid w:val="0"/>
+              <w:jc w:val="center"/>
+            </w:pPr>
+            <w:r>
+              <w:t>Enviar notificações</w:t>
+            </w:r>
+          </w:p>
+        </w:tc>
+        <w:tc>
+          <w:tcPr>
+            <w:tcW w:w="3153" w:type="dxa"/>
+            <w:gridSpan w:val="2"/>
+            <w:tcBorders>
+              <w:top w:val="nil"/>
+              <w:left w:val="double" w:sz="2" w:space="0" w:color="808080"/>
+              <w:bottom w:val="double" w:sz="2" w:space="0" w:color="808080"/>
+              <w:right w:val="nil"/>
+            </w:tcBorders>
+            <w:hideMark/>
+          </w:tcPr>
+          <w:p>
+            <w:pPr>
+              <w:pStyle w:val="Contedodatabela"/>
+              <w:snapToGrid w:val="0"/>
+              <w:jc w:val="center"/>
+            </w:pPr>
+            <w:r>
+              <w:t>Envio de notificações automatizadas aos usuários</w:t>
+            </w:r>
+          </w:p>
+        </w:tc>
+        <w:tc>
+          <w:tcPr>
+            <w:tcW w:w="3657" w:type="dxa"/>
+            <w:gridSpan w:val="3"/>
+            <w:tcBorders>
+              <w:top w:val="nil"/>
+              <w:left w:val="double" w:sz="2" w:space="0" w:color="808080"/>
+              <w:bottom w:val="double" w:sz="2" w:space="0" w:color="808080"/>
+              <w:right w:val="double" w:sz="2" w:space="0" w:color="808080"/>
+            </w:tcBorders>
+            <w:hideMark/>
+          </w:tcPr>
+          <w:p>
+            <w:pPr>
+              <w:pStyle w:val="Contedodatabela"/>
+              <w:snapToGrid w:val="0"/>
+              <w:jc w:val="center"/>
+            </w:pPr>
+            <w:r>
+              <w:t>Secundário</w:t>
+            </w:r>
+          </w:p>
+        </w:tc>
+      </w:tr>
+      <w:tr>
+        <w:trPr>
+          <w:jc w:val="center"/>
+        </w:trPr>
+        <w:tc>
+          <w:tcPr>
+            <w:tcW w:w="904" w:type="dxa"/>
+            <w:gridSpan w:val="2"/>
+            <w:tcBorders>
+              <w:top w:val="nil"/>
+              <w:left w:val="double" w:sz="2" w:space="0" w:color="808080"/>
+              <w:bottom w:val="double" w:sz="2" w:space="0" w:color="808080"/>
+              <w:right w:val="nil"/>
+            </w:tcBorders>
+            <w:hideMark/>
+          </w:tcPr>
+          <w:p>
+            <w:pPr>
+              <w:pStyle w:val="Contedodatabela"/>
+              <w:snapToGrid w:val="0"/>
+              <w:jc w:val="center"/>
+              <w:rPr>
+                <w:b/>
+                <w:bCs/>
+              </w:rPr>
+            </w:pPr>
+            <w:r>
+              <w:rPr>
+                <w:b/>
+                <w:bCs/>
+              </w:rPr>
+              <w:t>UC0</w:t>
+            </w:r>
+            <w:r>
+              <w:rPr>
+                <w:b/>
+                <w:bCs/>
+              </w:rPr>
+              <w:t>9</w:t>
+            </w:r>
+          </w:p>
+        </w:tc>
+        <w:tc>
+          <w:tcPr>
+            <w:tcW w:w="1838" w:type="dxa"/>
+            <w:gridSpan w:val="3"/>
+            <w:tcBorders>
+              <w:top w:val="nil"/>
+              <w:left w:val="double" w:sz="2" w:space="0" w:color="808080"/>
+              <w:bottom w:val="double" w:sz="2" w:space="0" w:color="808080"/>
+              <w:right w:val="nil"/>
+            </w:tcBorders>
+            <w:hideMark/>
+          </w:tcPr>
+          <w:p>
+            <w:pPr>
+              <w:pStyle w:val="Contedodatabela"/>
+              <w:snapToGrid w:val="0"/>
+              <w:jc w:val="center"/>
+            </w:pPr>
+            <w:r>
+              <w:t>Acessar lista de ONGs</w:t>
+            </w:r>
+          </w:p>
+        </w:tc>
+        <w:tc>
+          <w:tcPr>
+            <w:tcW w:w="3153" w:type="dxa"/>
+            <w:gridSpan w:val="2"/>
+            <w:tcBorders>
+              <w:top w:val="nil"/>
+              <w:left w:val="double" w:sz="2" w:space="0" w:color="808080"/>
+              <w:bottom w:val="double" w:sz="2" w:space="0" w:color="808080"/>
+              <w:right w:val="nil"/>
+            </w:tcBorders>
+            <w:hideMark/>
+          </w:tcPr>
+          <w:p>
+            <w:pPr>
+              <w:pStyle w:val="Contedodatabela"/>
+              <w:snapToGrid w:val="0"/>
+              <w:jc w:val="center"/>
+            </w:pPr>
+            <w:r>
+              <w:t xml:space="preserve">Sessão de </w:t>
+            </w:r>
+            <w:r>
+              <w:t>com ONGs para doação.</w:t>
+            </w:r>
+          </w:p>
+        </w:tc>
+        <w:tc>
+          <w:tcPr>
+            <w:tcW w:w="3657" w:type="dxa"/>
+            <w:gridSpan w:val="3"/>
+            <w:tcBorders>
+              <w:top w:val="nil"/>
+              <w:left w:val="double" w:sz="2" w:space="0" w:color="808080"/>
+              <w:bottom w:val="double" w:sz="2" w:space="0" w:color="808080"/>
+              <w:right w:val="double" w:sz="2" w:space="0" w:color="808080"/>
+            </w:tcBorders>
+            <w:hideMark/>
+          </w:tcPr>
+          <w:p>
+            <w:pPr>
+              <w:pStyle w:val="Contedodatabela"/>
+              <w:snapToGrid w:val="0"/>
+              <w:jc w:val="center"/>
+            </w:pPr>
+            <w:r>
+              <w:t>Terciário</w:t>
+            </w:r>
+          </w:p>
+        </w:tc>
+      </w:tr>
+      <w:tr>
+        <w:trPr>
+          <w:jc w:val="center"/>
+        </w:trPr>
+        <w:tc>
+          <w:tcPr>
+            <w:tcW w:w="904" w:type="dxa"/>
+            <w:gridSpan w:val="2"/>
+            <w:tcBorders>
+              <w:top w:val="nil"/>
+              <w:left w:val="double" w:sz="2" w:space="0" w:color="808080"/>
+              <w:bottom w:val="double" w:sz="2" w:space="0" w:color="808080"/>
+              <w:right w:val="nil"/>
+            </w:tcBorders>
+            <w:hideMark/>
+          </w:tcPr>
+          <w:p>
+            <w:pPr>
+              <w:pStyle w:val="Contedodatabela"/>
+              <w:snapToGrid w:val="0"/>
+              <w:jc w:val="center"/>
+              <w:rPr>
+                <w:b/>
+                <w:bCs/>
+              </w:rPr>
+            </w:pPr>
+            <w:r>
+              <w:rPr>
+                <w:b/>
+                <w:bCs/>
+              </w:rPr>
+              <w:t>UC</w:t>
+            </w:r>
+            <w:r>
+              <w:rPr>
+                <w:b/>
+                <w:bCs/>
+              </w:rPr>
+              <w:t>10</w:t>
+            </w:r>
+          </w:p>
+        </w:tc>
+        <w:tc>
+          <w:tcPr>
+            <w:tcW w:w="1838" w:type="dxa"/>
+            <w:gridSpan w:val="3"/>
+            <w:tcBorders>
+              <w:top w:val="nil"/>
+              <w:left w:val="double" w:sz="2" w:space="0" w:color="808080"/>
+              <w:bottom w:val="double" w:sz="2" w:space="0" w:color="808080"/>
+              <w:right w:val="nil"/>
+            </w:tcBorders>
+            <w:hideMark/>
+          </w:tcPr>
+          <w:p>
+            <w:pPr>
+              <w:pStyle w:val="Contedodatabela"/>
+              <w:snapToGrid w:val="0"/>
+              <w:jc w:val="center"/>
+            </w:pPr>
+            <w:r>
+              <w:t>Cadastr</w:t>
+            </w:r>
+            <w:r>
+              <w:t>o de ONGs</w:t>
+            </w:r>
+          </w:p>
+        </w:tc>
+        <w:tc>
+          <w:tcPr>
+            <w:tcW w:w="3153" w:type="dxa"/>
+            <w:gridSpan w:val="2"/>
+            <w:tcBorders>
+              <w:top w:val="nil"/>
+              <w:left w:val="double" w:sz="2" w:space="0" w:color="808080"/>
+              <w:bottom w:val="double" w:sz="2" w:space="0" w:color="808080"/>
+              <w:right w:val="nil"/>
+            </w:tcBorders>
+            <w:hideMark/>
+          </w:tcPr>
+          <w:p>
+            <w:pPr>
+              <w:pStyle w:val="Contedodatabela"/>
+              <w:snapToGrid w:val="0"/>
+              <w:jc w:val="center"/>
+            </w:pPr>
+            <w:r>
+              <w:t>Cadastro de uma ONG manualmente por parte do Admin</w:t>
+            </w:r>
+          </w:p>
+        </w:tc>
+        <w:tc>
+          <w:tcPr>
+            <w:tcW w:w="3657" w:type="dxa"/>
+            <w:gridSpan w:val="3"/>
+            <w:tcBorders>
+              <w:top w:val="nil"/>
+              <w:left w:val="double" w:sz="2" w:space="0" w:color="808080"/>
+              <w:bottom w:val="double" w:sz="2" w:space="0" w:color="808080"/>
+              <w:right w:val="double" w:sz="2" w:space="0" w:color="808080"/>
+            </w:tcBorders>
+            <w:hideMark/>
+          </w:tcPr>
+          <w:p>
+            <w:pPr>
+              <w:pStyle w:val="Contedodatabela"/>
+              <w:snapToGrid w:val="0"/>
+              <w:jc w:val="center"/>
+            </w:pPr>
+            <w:r>
+              <w:t>Terciário</w:t>
+            </w:r>
+          </w:p>
+        </w:tc>
+      </w:tr>
+      <w:tr>
+        <w:trPr>
+          <w:gridAfter w:val="1"/>
+          <w:wAfter w:w="26" w:type="dxa"/>
+          <w:trHeight w:val="872"/>
+          <w:jc w:val="center"/>
+        </w:trPr>
         <w:tc>
           <w:tcPr>
             <w:tcW w:w="859" w:type="dxa"/>
@@ -3207,80 +4413,213 @@
             <w:pPr>
               <w:pStyle w:val="Contedodatabela"/>
               <w:snapToGrid w:val="0"/>
-            </w:pPr>
-            <w:r>
-              <w:t>UC01</w:t>
+              <w:jc w:val="center"/>
+              <w:rPr>
+                <w:b/>
+                <w:bCs/>
+              </w:rPr>
+            </w:pPr>
+            <w:r>
+              <w:rPr>
+                <w:b/>
+                <w:bCs/>
+              </w:rPr>
+              <w:t>UC</w:t>
+            </w:r>
+            <w:r>
+              <w:rPr>
+                <w:b/>
+                <w:bCs/>
+              </w:rPr>
+              <w:t>11</w:t>
+            </w:r>
+          </w:p>
+        </w:tc>
+        <w:tc>
+          <w:tcPr>
+            <w:tcW w:w="1863" w:type="dxa"/>
+            <w:gridSpan w:val="3"/>
+            <w:tcBorders>
+              <w:top w:val="nil"/>
+              <w:left w:val="double" w:sz="2" w:space="0" w:color="808080"/>
+              <w:bottom w:val="double" w:sz="2" w:space="0" w:color="808080"/>
+              <w:right w:val="nil"/>
+            </w:tcBorders>
+            <w:hideMark/>
+          </w:tcPr>
+          <w:p>
+            <w:pPr>
+              <w:pStyle w:val="Contedodatabela"/>
+              <w:snapToGrid w:val="0"/>
+              <w:jc w:val="center"/>
+            </w:pPr>
+            <w:r>
+              <w:t>Tela de erro no login</w:t>
+            </w:r>
+          </w:p>
+        </w:tc>
+        <w:tc>
+          <w:tcPr>
+            <w:tcW w:w="3128" w:type="dxa"/>
+            <w:gridSpan w:val="2"/>
+            <w:tcBorders>
+              <w:top w:val="nil"/>
+              <w:left w:val="double" w:sz="2" w:space="0" w:color="808080"/>
+              <w:bottom w:val="double" w:sz="2" w:space="0" w:color="808080"/>
+              <w:right w:val="nil"/>
+            </w:tcBorders>
+            <w:hideMark/>
+          </w:tcPr>
+          <w:p>
+            <w:pPr>
+              <w:pStyle w:val="Contedodatabela"/>
+              <w:snapToGrid w:val="0"/>
+              <w:jc w:val="center"/>
+            </w:pPr>
+            <w:r>
+              <w:t xml:space="preserve">Sessão de </w:t>
+            </w:r>
+            <w:r>
+              <w:t>erro no login.</w:t>
+            </w:r>
+          </w:p>
+        </w:tc>
+        <w:tc>
+          <w:tcPr>
+            <w:tcW w:w="3676" w:type="dxa"/>
+            <w:gridSpan w:val="3"/>
+            <w:tcBorders>
+              <w:top w:val="nil"/>
+              <w:left w:val="double" w:sz="2" w:space="0" w:color="808080"/>
+              <w:bottom w:val="double" w:sz="2" w:space="0" w:color="808080"/>
+              <w:right w:val="double" w:sz="2" w:space="0" w:color="808080"/>
+            </w:tcBorders>
+            <w:hideMark/>
+          </w:tcPr>
+          <w:p>
+            <w:pPr>
+              <w:pStyle w:val="Contedodatabela"/>
+              <w:snapToGrid w:val="0"/>
+              <w:jc w:val="center"/>
+            </w:pPr>
+            <w:r>
+              <w:t>Terciário</w:t>
+            </w:r>
+          </w:p>
+        </w:tc>
+      </w:tr>
+      <w:tr>
+        <w:trPr>
+          <w:gridAfter w:val="2"/>
+          <w:wAfter w:w="45" w:type="dxa"/>
+          <w:jc w:val="center"/>
+        </w:trPr>
+        <w:tc>
+          <w:tcPr>
+            <w:tcW w:w="859" w:type="dxa"/>
+            <w:tcBorders>
+              <w:top w:val="nil"/>
+              <w:left w:val="double" w:sz="2" w:space="0" w:color="808080"/>
+              <w:bottom w:val="double" w:sz="2" w:space="0" w:color="808080"/>
+              <w:right w:val="nil"/>
+            </w:tcBorders>
+            <w:hideMark/>
+          </w:tcPr>
+          <w:p>
+            <w:pPr>
+              <w:pStyle w:val="Contedodatabela"/>
+              <w:snapToGrid w:val="0"/>
+              <w:jc w:val="center"/>
+              <w:rPr>
+                <w:b/>
+                <w:bCs/>
+              </w:rPr>
+            </w:pPr>
+            <w:r>
+              <w:rPr>
+                <w:b/>
+                <w:bCs/>
+              </w:rPr>
+              <w:t>UC</w:t>
+            </w:r>
+            <w:r>
+              <w:rPr>
+                <w:b/>
+                <w:bCs/>
+              </w:rPr>
+              <w:t>12</w:t>
             </w:r>
           </w:p>
         </w:tc>
         <w:tc>
           <w:tcPr>
             <w:tcW w:w="1838" w:type="dxa"/>
-            <w:tcBorders>
-              <w:top w:val="nil"/>
-              <w:left w:val="double" w:sz="2" w:space="0" w:color="808080"/>
-              <w:bottom w:val="double" w:sz="2" w:space="0" w:color="808080"/>
-              <w:right w:val="nil"/>
-            </w:tcBorders>
-            <w:hideMark/>
-          </w:tcPr>
-          <w:p>
-            <w:pPr>
-              <w:pStyle w:val="Contedodatabela"/>
-              <w:snapToGrid w:val="0"/>
-            </w:pPr>
-            <w:r>
-              <w:t>Nome do Caso de Uso</w:t>
+            <w:gridSpan w:val="2"/>
+            <w:tcBorders>
+              <w:top w:val="nil"/>
+              <w:left w:val="double" w:sz="2" w:space="0" w:color="808080"/>
+              <w:bottom w:val="double" w:sz="2" w:space="0" w:color="808080"/>
+              <w:right w:val="nil"/>
+            </w:tcBorders>
+            <w:hideMark/>
+          </w:tcPr>
+          <w:p>
+            <w:pPr>
+              <w:pStyle w:val="Contedodatabela"/>
+              <w:snapToGrid w:val="0"/>
+              <w:jc w:val="center"/>
+            </w:pPr>
+            <w:r>
+              <w:t>Entrar em contato com Admin</w:t>
             </w:r>
           </w:p>
         </w:tc>
         <w:tc>
           <w:tcPr>
             <w:tcW w:w="3153" w:type="dxa"/>
-            <w:tcBorders>
-              <w:top w:val="nil"/>
-              <w:left w:val="double" w:sz="2" w:space="0" w:color="808080"/>
-              <w:bottom w:val="double" w:sz="2" w:space="0" w:color="808080"/>
-              <w:right w:val="nil"/>
-            </w:tcBorders>
-            <w:hideMark/>
-          </w:tcPr>
-          <w:p>
-            <w:pPr>
-              <w:pStyle w:val="Contedodatabela"/>
-              <w:snapToGrid w:val="0"/>
-            </w:pPr>
-            <w:r>
-              <w:t>Texto explicando a função do caso de uso</w:t>
+            <w:gridSpan w:val="3"/>
+            <w:tcBorders>
+              <w:top w:val="nil"/>
+              <w:left w:val="double" w:sz="2" w:space="0" w:color="808080"/>
+              <w:bottom w:val="double" w:sz="2" w:space="0" w:color="808080"/>
+              <w:right w:val="nil"/>
+            </w:tcBorders>
+            <w:hideMark/>
+          </w:tcPr>
+          <w:p>
+            <w:pPr>
+              <w:pStyle w:val="Contedodatabela"/>
+              <w:snapToGrid w:val="0"/>
+              <w:jc w:val="center"/>
+            </w:pPr>
+            <w:r>
+              <w:t xml:space="preserve">Sessão </w:t>
+            </w:r>
+            <w:r>
+              <w:t>com formas de contato ao Admin para solicitar cadastro de ONG</w:t>
             </w:r>
           </w:p>
         </w:tc>
         <w:tc>
           <w:tcPr>
             <w:tcW w:w="3657" w:type="dxa"/>
-            <w:tcBorders>
-              <w:top w:val="nil"/>
-              <w:left w:val="double" w:sz="2" w:space="0" w:color="808080"/>
-              <w:bottom w:val="double" w:sz="2" w:space="0" w:color="808080"/>
-              <w:right w:val="double" w:sz="2" w:space="0" w:color="808080"/>
-            </w:tcBorders>
-            <w:hideMark/>
-          </w:tcPr>
-          <w:p>
-            <w:pPr>
-              <w:pStyle w:val="Contedodatabela"/>
-              <w:snapToGrid w:val="0"/>
-            </w:pPr>
-            <w:r>
-              <w:t xml:space="preserve">Primário | Secundário | Terciário | </w:t>
-            </w:r>
-            <w:proofErr w:type="spellStart"/>
-            <w:r>
-              <w:t>Quartenário</w:t>
-            </w:r>
-            <w:proofErr w:type="spellEnd"/>
-            <w:r>
-              <w:t>*</w:t>
+            <w:gridSpan w:val="2"/>
+            <w:tcBorders>
+              <w:top w:val="nil"/>
+              <w:left w:val="double" w:sz="2" w:space="0" w:color="808080"/>
+              <w:bottom w:val="double" w:sz="2" w:space="0" w:color="808080"/>
+              <w:right w:val="double" w:sz="2" w:space="0" w:color="808080"/>
+            </w:tcBorders>
+            <w:hideMark/>
+          </w:tcPr>
+          <w:p>
+            <w:pPr>
+              <w:pStyle w:val="Contedodatabela"/>
+              <w:snapToGrid w:val="0"/>
+              <w:jc w:val="center"/>
+            </w:pPr>
+            <w:r>
+              <w:t>Quaternário</w:t>
             </w:r>
           </w:p>
         </w:tc>
@@ -3293,11 +4632,9 @@
       <w:r>
         <w:t>* A ordem é definida a partir do caso de uso de alto risco (primário) até o caso de uso de baixo risco(</w:t>
       </w:r>
-      <w:proofErr w:type="spellStart"/>
       <w:r>
-        <w:t>quartenário</w:t>
+        <w:t>quaternário</w:t>
       </w:r>
-      <w:proofErr w:type="spellEnd"/>
       <w:r>
         <w:t xml:space="preserve">) </w:t>
       </w:r>
@@ -3314,12 +4651,13 @@
         </w:tabs>
       </w:pPr>
       <w:r>
+        <w:lastRenderedPageBreak/>
         <w:t>2.6 Tabela de Referência - Casos de uso &amp; Requisitos</w:t>
       </w:r>
     </w:p>
     <w:tbl>
       <w:tblPr>
-        <w:tblW w:w="0" w:type="auto"/>
+        <w:tblW w:w="8393" w:type="dxa"/>
         <w:tblInd w:w="105" w:type="dxa"/>
         <w:tblLayout w:type="fixed"/>
         <w:tblCellMar>
@@ -3335,9 +4673,13 @@
         <w:gridCol w:w="832"/>
         <w:gridCol w:w="832"/>
         <w:gridCol w:w="832"/>
-        <w:gridCol w:w="656"/>
-        <w:gridCol w:w="656"/>
-        <w:gridCol w:w="720"/>
+        <w:gridCol w:w="785"/>
+        <w:gridCol w:w="709"/>
+        <w:gridCol w:w="708"/>
+        <w:gridCol w:w="709"/>
+        <w:gridCol w:w="709"/>
+        <w:gridCol w:w="709"/>
+        <w:gridCol w:w="709"/>
       </w:tblGrid>
       <w:tr>
         <w:tc>
@@ -3374,8 +4716,16 @@
               <w:pStyle w:val="Contedodatabela"/>
               <w:snapToGrid w:val="0"/>
               <w:jc w:val="center"/>
-            </w:pPr>
-            <w:r>
+              <w:rPr>
+                <w:b/>
+                <w:bCs/>
+              </w:rPr>
+            </w:pPr>
+            <w:r>
+              <w:rPr>
+                <w:b/>
+                <w:bCs/>
+              </w:rPr>
               <w:t>NF01</w:t>
             </w:r>
           </w:p>
@@ -3396,8 +4746,16 @@
               <w:pStyle w:val="Contedodatabela"/>
               <w:snapToGrid w:val="0"/>
               <w:jc w:val="center"/>
-            </w:pPr>
-            <w:r>
+              <w:rPr>
+                <w:b/>
+                <w:bCs/>
+              </w:rPr>
+            </w:pPr>
+            <w:r>
+              <w:rPr>
+                <w:b/>
+                <w:bCs/>
+              </w:rPr>
               <w:t>NF02</w:t>
             </w:r>
           </w:p>
@@ -3418,37 +4776,82 @@
               <w:pStyle w:val="Contedodatabela"/>
               <w:snapToGrid w:val="0"/>
               <w:jc w:val="center"/>
-            </w:pPr>
-            <w:r>
+              <w:rPr>
+                <w:b/>
+                <w:bCs/>
+              </w:rPr>
+            </w:pPr>
+            <w:r>
+              <w:rPr>
+                <w:b/>
+                <w:bCs/>
+              </w:rPr>
               <w:t>NF03</w:t>
             </w:r>
           </w:p>
         </w:tc>
         <w:tc>
           <w:tcPr>
-            <w:tcW w:w="656" w:type="dxa"/>
+            <w:tcW w:w="785" w:type="dxa"/>
             <w:tcBorders>
               <w:top w:val="double" w:sz="2" w:space="0" w:color="808080"/>
               <w:left w:val="double" w:sz="2" w:space="0" w:color="808080"/>
               <w:bottom w:val="double" w:sz="2" w:space="0" w:color="808080"/>
-              <w:right w:val="nil"/>
-            </w:tcBorders>
-            <w:hideMark/>
-          </w:tcPr>
-          <w:p>
-            <w:pPr>
-              <w:pStyle w:val="Contedodatabela"/>
-              <w:snapToGrid w:val="0"/>
-              <w:jc w:val="center"/>
-            </w:pPr>
-            <w:r>
+              <w:right w:val="double" w:sz="2" w:space="0" w:color="808080"/>
+            </w:tcBorders>
+          </w:tcPr>
+          <w:p>
+            <w:pPr>
+              <w:pStyle w:val="Contedodatabela"/>
+              <w:snapToGrid w:val="0"/>
+              <w:jc w:val="center"/>
+              <w:rPr>
+                <w:b/>
+                <w:bCs/>
+              </w:rPr>
+            </w:pPr>
+            <w:r>
+              <w:rPr>
+                <w:b/>
+                <w:bCs/>
+              </w:rPr>
+              <w:t>NF04</w:t>
+            </w:r>
+          </w:p>
+        </w:tc>
+        <w:tc>
+          <w:tcPr>
+            <w:tcW w:w="709" w:type="dxa"/>
+            <w:tcBorders>
+              <w:top w:val="double" w:sz="2" w:space="0" w:color="808080"/>
+              <w:left w:val="double" w:sz="2" w:space="0" w:color="808080"/>
+              <w:bottom w:val="double" w:sz="2" w:space="0" w:color="808080"/>
+              <w:right w:val="nil"/>
+            </w:tcBorders>
+            <w:hideMark/>
+          </w:tcPr>
+          <w:p>
+            <w:pPr>
+              <w:pStyle w:val="Contedodatabela"/>
+              <w:snapToGrid w:val="0"/>
+              <w:jc w:val="center"/>
+              <w:rPr>
+                <w:b/>
+                <w:bCs/>
+              </w:rPr>
+            </w:pPr>
+            <w:r>
+              <w:rPr>
+                <w:b/>
+                <w:bCs/>
+              </w:rPr>
               <w:t>F01</w:t>
             </w:r>
           </w:p>
         </w:tc>
         <w:tc>
           <w:tcPr>
-            <w:tcW w:w="656" w:type="dxa"/>
+            <w:tcW w:w="708" w:type="dxa"/>
             <w:tcBorders>
               <w:top w:val="double" w:sz="2" w:space="0" w:color="808080"/>
               <w:left w:val="double" w:sz="2" w:space="0" w:color="808080"/>
@@ -3462,31 +4865,148 @@
               <w:pStyle w:val="Contedodatabela"/>
               <w:snapToGrid w:val="0"/>
               <w:jc w:val="center"/>
-            </w:pPr>
-            <w:r>
+              <w:rPr>
+                <w:b/>
+                <w:bCs/>
+              </w:rPr>
+            </w:pPr>
+            <w:r>
+              <w:rPr>
+                <w:b/>
+                <w:bCs/>
+              </w:rPr>
               <w:t>F02</w:t>
             </w:r>
           </w:p>
         </w:tc>
         <w:tc>
           <w:tcPr>
-            <w:tcW w:w="720" w:type="dxa"/>
+            <w:tcW w:w="709" w:type="dxa"/>
             <w:tcBorders>
               <w:top w:val="double" w:sz="2" w:space="0" w:color="808080"/>
               <w:left w:val="double" w:sz="2" w:space="0" w:color="808080"/>
               <w:bottom w:val="double" w:sz="2" w:space="0" w:color="808080"/>
               <w:right w:val="double" w:sz="2" w:space="0" w:color="808080"/>
             </w:tcBorders>
-            <w:hideMark/>
-          </w:tcPr>
-          <w:p>
-            <w:pPr>
-              <w:pStyle w:val="Contedodatabela"/>
-              <w:snapToGrid w:val="0"/>
-              <w:jc w:val="center"/>
-            </w:pPr>
-            <w:r>
+          </w:tcPr>
+          <w:p>
+            <w:pPr>
+              <w:pStyle w:val="Contedodatabela"/>
+              <w:snapToGrid w:val="0"/>
+              <w:jc w:val="center"/>
+              <w:rPr>
+                <w:b/>
+                <w:bCs/>
+              </w:rPr>
+            </w:pPr>
+            <w:r>
+              <w:rPr>
+                <w:b/>
+                <w:bCs/>
+              </w:rPr>
               <w:t>F03</w:t>
+            </w:r>
+          </w:p>
+        </w:tc>
+        <w:tc>
+          <w:tcPr>
+            <w:tcW w:w="709" w:type="dxa"/>
+            <w:tcBorders>
+              <w:top w:val="double" w:sz="2" w:space="0" w:color="808080"/>
+              <w:left w:val="double" w:sz="2" w:space="0" w:color="808080"/>
+              <w:bottom w:val="double" w:sz="2" w:space="0" w:color="808080"/>
+              <w:right w:val="double" w:sz="2" w:space="0" w:color="808080"/>
+            </w:tcBorders>
+          </w:tcPr>
+          <w:p>
+            <w:pPr>
+              <w:pStyle w:val="Contedodatabela"/>
+              <w:snapToGrid w:val="0"/>
+              <w:jc w:val="center"/>
+              <w:rPr>
+                <w:b/>
+                <w:bCs/>
+              </w:rPr>
+            </w:pPr>
+            <w:r>
+              <w:rPr>
+                <w:b/>
+                <w:bCs/>
+              </w:rPr>
+              <w:t>F0</w:t>
+            </w:r>
+            <w:r>
+              <w:rPr>
+                <w:b/>
+                <w:bCs/>
+              </w:rPr>
+              <w:t>4</w:t>
+            </w:r>
+          </w:p>
+        </w:tc>
+        <w:tc>
+          <w:tcPr>
+            <w:tcW w:w="709" w:type="dxa"/>
+            <w:tcBorders>
+              <w:top w:val="double" w:sz="2" w:space="0" w:color="808080"/>
+              <w:left w:val="double" w:sz="2" w:space="0" w:color="808080"/>
+              <w:bottom w:val="double" w:sz="2" w:space="0" w:color="808080"/>
+              <w:right w:val="double" w:sz="2" w:space="0" w:color="808080"/>
+            </w:tcBorders>
+          </w:tcPr>
+          <w:p>
+            <w:pPr>
+              <w:pStyle w:val="Contedodatabela"/>
+              <w:snapToGrid w:val="0"/>
+              <w:jc w:val="center"/>
+              <w:rPr>
+                <w:b/>
+                <w:bCs/>
+              </w:rPr>
+            </w:pPr>
+            <w:r>
+              <w:rPr>
+                <w:b/>
+                <w:bCs/>
+              </w:rPr>
+              <w:t>F0</w:t>
+            </w:r>
+            <w:r>
+              <w:rPr>
+                <w:b/>
+                <w:bCs/>
+              </w:rPr>
+              <w:t>5</w:t>
+            </w:r>
+          </w:p>
+        </w:tc>
+        <w:tc>
+          <w:tcPr>
+            <w:tcW w:w="709" w:type="dxa"/>
+            <w:tcBorders>
+              <w:top w:val="double" w:sz="2" w:space="0" w:color="808080"/>
+              <w:left w:val="double" w:sz="2" w:space="0" w:color="808080"/>
+              <w:bottom w:val="double" w:sz="2" w:space="0" w:color="808080"/>
+              <w:right w:val="double" w:sz="2" w:space="0" w:color="808080"/>
+            </w:tcBorders>
+            <w:hideMark/>
+          </w:tcPr>
+          <w:p>
+            <w:pPr>
+              <w:pStyle w:val="Contedodatabela"/>
+              <w:snapToGrid w:val="0"/>
+              <w:jc w:val="center"/>
+              <w:rPr>
+                <w:b/>
+                <w:bCs/>
+              </w:rPr>
+            </w:pPr>
+            <w:r>
+              <w:rPr>
+                <w:b/>
+                <w:bCs/>
+              </w:rPr>
+              <w:t>F06</w:t>
             </w:r>
           </w:p>
         </w:tc>
@@ -3501,14 +5021,22 @@
               <w:bottom w:val="double" w:sz="2" w:space="0" w:color="808080"/>
               <w:right w:val="nil"/>
             </w:tcBorders>
-            <w:hideMark/>
-          </w:tcPr>
-          <w:p>
-            <w:pPr>
-              <w:pStyle w:val="Contedodatabela"/>
-              <w:snapToGrid w:val="0"/>
-            </w:pPr>
-            <w:r>
+          </w:tcPr>
+          <w:p>
+            <w:pPr>
+              <w:pStyle w:val="Contedodatabela"/>
+              <w:snapToGrid w:val="0"/>
+              <w:jc w:val="center"/>
+              <w:rPr>
+                <w:b/>
+                <w:bCs/>
+              </w:rPr>
+            </w:pPr>
+            <w:r>
+              <w:rPr>
+                <w:b/>
+                <w:bCs/>
+              </w:rPr>
               <w:t>UC01</w:t>
             </w:r>
           </w:p>
@@ -3522,12 +5050,12 @@
               <w:bottom w:val="double" w:sz="2" w:space="0" w:color="808080"/>
               <w:right w:val="nil"/>
             </w:tcBorders>
-            <w:hideMark/>
-          </w:tcPr>
-          <w:p>
-            <w:pPr>
-              <w:pStyle w:val="Contedodatabela"/>
-              <w:snapToGrid w:val="0"/>
+          </w:tcPr>
+          <w:p>
+            <w:pPr>
+              <w:pStyle w:val="Contedodatabela"/>
+              <w:snapToGrid w:val="0"/>
+              <w:jc w:val="center"/>
             </w:pPr>
             <w:r>
               <w:t>X</w:t>
@@ -3543,12 +5071,12 @@
               <w:bottom w:val="double" w:sz="2" w:space="0" w:color="808080"/>
               <w:right w:val="nil"/>
             </w:tcBorders>
-            <w:hideMark/>
-          </w:tcPr>
-          <w:p>
-            <w:pPr>
-              <w:pStyle w:val="Contedodatabela"/>
-              <w:snapToGrid w:val="0"/>
+          </w:tcPr>
+          <w:p>
+            <w:pPr>
+              <w:pStyle w:val="Contedodatabela"/>
+              <w:snapToGrid w:val="0"/>
+              <w:jc w:val="center"/>
             </w:pPr>
             <w:r>
               <w:t>X</w:t>
@@ -3569,28 +5097,7 @@
             <w:pPr>
               <w:pStyle w:val="Contedodatabela"/>
               <w:snapToGrid w:val="0"/>
-              <w:rPr>
-                <w:sz w:val="4"/>
-                <w:szCs w:val="4"/>
-              </w:rPr>
-            </w:pPr>
-          </w:p>
-        </w:tc>
-        <w:tc>
-          <w:tcPr>
-            <w:tcW w:w="656" w:type="dxa"/>
-            <w:tcBorders>
-              <w:top w:val="nil"/>
-              <w:left w:val="double" w:sz="2" w:space="0" w:color="808080"/>
-              <w:bottom w:val="double" w:sz="2" w:space="0" w:color="808080"/>
-              <w:right w:val="nil"/>
-            </w:tcBorders>
-            <w:hideMark/>
-          </w:tcPr>
-          <w:p>
-            <w:pPr>
-              <w:pStyle w:val="Contedodatabela"/>
-              <w:snapToGrid w:val="0"/>
+              <w:jc w:val="center"/>
             </w:pPr>
             <w:r>
               <w:t>X</w:t>
@@ -3599,19 +5106,37 @@
         </w:tc>
         <w:tc>
           <w:tcPr>
-            <w:tcW w:w="656" w:type="dxa"/>
-            <w:tcBorders>
-              <w:top w:val="nil"/>
-              <w:left w:val="double" w:sz="2" w:space="0" w:color="808080"/>
-              <w:bottom w:val="double" w:sz="2" w:space="0" w:color="808080"/>
-              <w:right w:val="nil"/>
-            </w:tcBorders>
-            <w:hideMark/>
-          </w:tcPr>
-          <w:p>
-            <w:pPr>
-              <w:pStyle w:val="Contedodatabela"/>
-              <w:snapToGrid w:val="0"/>
+            <w:tcW w:w="785" w:type="dxa"/>
+            <w:tcBorders>
+              <w:top w:val="nil"/>
+              <w:left w:val="double" w:sz="2" w:space="0" w:color="808080"/>
+              <w:bottom w:val="double" w:sz="2" w:space="0" w:color="808080"/>
+              <w:right w:val="double" w:sz="2" w:space="0" w:color="808080"/>
+            </w:tcBorders>
+          </w:tcPr>
+          <w:p>
+            <w:pPr>
+              <w:pStyle w:val="Contedodatabela"/>
+              <w:snapToGrid w:val="0"/>
+              <w:jc w:val="center"/>
+            </w:pPr>
+          </w:p>
+        </w:tc>
+        <w:tc>
+          <w:tcPr>
+            <w:tcW w:w="709" w:type="dxa"/>
+            <w:tcBorders>
+              <w:top w:val="nil"/>
+              <w:left w:val="double" w:sz="2" w:space="0" w:color="808080"/>
+              <w:bottom w:val="double" w:sz="2" w:space="0" w:color="808080"/>
+              <w:right w:val="nil"/>
+            </w:tcBorders>
+          </w:tcPr>
+          <w:p>
+            <w:pPr>
+              <w:pStyle w:val="Contedodatabela"/>
+              <w:snapToGrid w:val="0"/>
+              <w:jc w:val="center"/>
             </w:pPr>
             <w:r>
               <w:t>X</w:t>
@@ -3620,22 +5145,2552 @@
         </w:tc>
         <w:tc>
           <w:tcPr>
-            <w:tcW w:w="720" w:type="dxa"/>
-            <w:tcBorders>
-              <w:top w:val="nil"/>
-              <w:left w:val="double" w:sz="2" w:space="0" w:color="808080"/>
-              <w:bottom w:val="double" w:sz="2" w:space="0" w:color="808080"/>
-              <w:right w:val="double" w:sz="2" w:space="0" w:color="808080"/>
-            </w:tcBorders>
-          </w:tcPr>
-          <w:p>
-            <w:pPr>
-              <w:pStyle w:val="Contedodatabela"/>
-              <w:snapToGrid w:val="0"/>
-              <w:rPr>
-                <w:sz w:val="4"/>
-                <w:szCs w:val="4"/>
-              </w:rPr>
+            <w:tcW w:w="708" w:type="dxa"/>
+            <w:tcBorders>
+              <w:top w:val="nil"/>
+              <w:left w:val="double" w:sz="2" w:space="0" w:color="808080"/>
+              <w:bottom w:val="double" w:sz="2" w:space="0" w:color="808080"/>
+              <w:right w:val="nil"/>
+            </w:tcBorders>
+          </w:tcPr>
+          <w:p>
+            <w:pPr>
+              <w:pStyle w:val="Contedodatabela"/>
+              <w:snapToGrid w:val="0"/>
+              <w:jc w:val="center"/>
+            </w:pPr>
+          </w:p>
+        </w:tc>
+        <w:tc>
+          <w:tcPr>
+            <w:tcW w:w="709" w:type="dxa"/>
+            <w:tcBorders>
+              <w:top w:val="nil"/>
+              <w:left w:val="double" w:sz="2" w:space="0" w:color="808080"/>
+              <w:bottom w:val="double" w:sz="2" w:space="0" w:color="808080"/>
+              <w:right w:val="double" w:sz="2" w:space="0" w:color="808080"/>
+            </w:tcBorders>
+          </w:tcPr>
+          <w:p>
+            <w:pPr>
+              <w:pStyle w:val="Contedodatabela"/>
+              <w:snapToGrid w:val="0"/>
+              <w:jc w:val="center"/>
+            </w:pPr>
+          </w:p>
+        </w:tc>
+        <w:tc>
+          <w:tcPr>
+            <w:tcW w:w="709" w:type="dxa"/>
+            <w:tcBorders>
+              <w:top w:val="nil"/>
+              <w:left w:val="double" w:sz="2" w:space="0" w:color="808080"/>
+              <w:bottom w:val="double" w:sz="2" w:space="0" w:color="808080"/>
+              <w:right w:val="double" w:sz="2" w:space="0" w:color="808080"/>
+            </w:tcBorders>
+          </w:tcPr>
+          <w:p>
+            <w:pPr>
+              <w:pStyle w:val="Contedodatabela"/>
+              <w:snapToGrid w:val="0"/>
+              <w:jc w:val="center"/>
+            </w:pPr>
+          </w:p>
+        </w:tc>
+        <w:tc>
+          <w:tcPr>
+            <w:tcW w:w="709" w:type="dxa"/>
+            <w:tcBorders>
+              <w:top w:val="nil"/>
+              <w:left w:val="double" w:sz="2" w:space="0" w:color="808080"/>
+              <w:bottom w:val="double" w:sz="2" w:space="0" w:color="808080"/>
+              <w:right w:val="double" w:sz="2" w:space="0" w:color="808080"/>
+            </w:tcBorders>
+          </w:tcPr>
+          <w:p>
+            <w:pPr>
+              <w:pStyle w:val="Contedodatabela"/>
+              <w:snapToGrid w:val="0"/>
+              <w:jc w:val="center"/>
+            </w:pPr>
+          </w:p>
+        </w:tc>
+        <w:tc>
+          <w:tcPr>
+            <w:tcW w:w="709" w:type="dxa"/>
+            <w:tcBorders>
+              <w:top w:val="nil"/>
+              <w:left w:val="double" w:sz="2" w:space="0" w:color="808080"/>
+              <w:bottom w:val="double" w:sz="2" w:space="0" w:color="808080"/>
+              <w:right w:val="double" w:sz="2" w:space="0" w:color="808080"/>
+            </w:tcBorders>
+          </w:tcPr>
+          <w:p>
+            <w:pPr>
+              <w:pStyle w:val="Contedodatabela"/>
+              <w:snapToGrid w:val="0"/>
+              <w:jc w:val="center"/>
+            </w:pPr>
+          </w:p>
+        </w:tc>
+      </w:tr>
+      <w:tr>
+        <w:tc>
+          <w:tcPr>
+            <w:tcW w:w="859" w:type="dxa"/>
+            <w:tcBorders>
+              <w:top w:val="nil"/>
+              <w:left w:val="double" w:sz="2" w:space="0" w:color="808080"/>
+              <w:bottom w:val="double" w:sz="2" w:space="0" w:color="808080"/>
+              <w:right w:val="nil"/>
+            </w:tcBorders>
+          </w:tcPr>
+          <w:p>
+            <w:pPr>
+              <w:pStyle w:val="Contedodatabela"/>
+              <w:snapToGrid w:val="0"/>
+              <w:jc w:val="center"/>
+              <w:rPr>
+                <w:b/>
+                <w:bCs/>
+              </w:rPr>
+            </w:pPr>
+            <w:r>
+              <w:rPr>
+                <w:b/>
+                <w:bCs/>
+              </w:rPr>
+              <w:t>UC02</w:t>
+            </w:r>
+          </w:p>
+        </w:tc>
+        <w:tc>
+          <w:tcPr>
+            <w:tcW w:w="832" w:type="dxa"/>
+            <w:tcBorders>
+              <w:top w:val="nil"/>
+              <w:left w:val="double" w:sz="2" w:space="0" w:color="808080"/>
+              <w:bottom w:val="double" w:sz="2" w:space="0" w:color="808080"/>
+              <w:right w:val="nil"/>
+            </w:tcBorders>
+          </w:tcPr>
+          <w:p>
+            <w:pPr>
+              <w:pStyle w:val="Contedodatabela"/>
+              <w:snapToGrid w:val="0"/>
+              <w:jc w:val="center"/>
+            </w:pPr>
+            <w:r>
+              <w:t>X</w:t>
+            </w:r>
+          </w:p>
+        </w:tc>
+        <w:tc>
+          <w:tcPr>
+            <w:tcW w:w="832" w:type="dxa"/>
+            <w:tcBorders>
+              <w:top w:val="nil"/>
+              <w:left w:val="double" w:sz="2" w:space="0" w:color="808080"/>
+              <w:bottom w:val="double" w:sz="2" w:space="0" w:color="808080"/>
+              <w:right w:val="nil"/>
+            </w:tcBorders>
+          </w:tcPr>
+          <w:p>
+            <w:pPr>
+              <w:pStyle w:val="Contedodatabela"/>
+              <w:snapToGrid w:val="0"/>
+              <w:jc w:val="center"/>
+            </w:pPr>
+            <w:r>
+              <w:t>X</w:t>
+            </w:r>
+          </w:p>
+        </w:tc>
+        <w:tc>
+          <w:tcPr>
+            <w:tcW w:w="832" w:type="dxa"/>
+            <w:tcBorders>
+              <w:top w:val="nil"/>
+              <w:left w:val="double" w:sz="2" w:space="0" w:color="808080"/>
+              <w:bottom w:val="double" w:sz="2" w:space="0" w:color="808080"/>
+              <w:right w:val="nil"/>
+            </w:tcBorders>
+          </w:tcPr>
+          <w:p>
+            <w:pPr>
+              <w:pStyle w:val="Contedodatabela"/>
+              <w:snapToGrid w:val="0"/>
+              <w:jc w:val="center"/>
+            </w:pPr>
+            <w:r>
+              <w:t>X</w:t>
+            </w:r>
+          </w:p>
+        </w:tc>
+        <w:tc>
+          <w:tcPr>
+            <w:tcW w:w="785" w:type="dxa"/>
+            <w:tcBorders>
+              <w:top w:val="nil"/>
+              <w:left w:val="double" w:sz="2" w:space="0" w:color="808080"/>
+              <w:bottom w:val="double" w:sz="2" w:space="0" w:color="808080"/>
+              <w:right w:val="double" w:sz="2" w:space="0" w:color="808080"/>
+            </w:tcBorders>
+          </w:tcPr>
+          <w:p>
+            <w:pPr>
+              <w:pStyle w:val="Contedodatabela"/>
+              <w:snapToGrid w:val="0"/>
+              <w:jc w:val="center"/>
+            </w:pPr>
+          </w:p>
+        </w:tc>
+        <w:tc>
+          <w:tcPr>
+            <w:tcW w:w="709" w:type="dxa"/>
+            <w:tcBorders>
+              <w:top w:val="nil"/>
+              <w:left w:val="double" w:sz="2" w:space="0" w:color="808080"/>
+              <w:bottom w:val="double" w:sz="2" w:space="0" w:color="808080"/>
+              <w:right w:val="nil"/>
+            </w:tcBorders>
+          </w:tcPr>
+          <w:p>
+            <w:pPr>
+              <w:pStyle w:val="Contedodatabela"/>
+              <w:snapToGrid w:val="0"/>
+              <w:jc w:val="center"/>
+            </w:pPr>
+          </w:p>
+        </w:tc>
+        <w:tc>
+          <w:tcPr>
+            <w:tcW w:w="708" w:type="dxa"/>
+            <w:tcBorders>
+              <w:top w:val="nil"/>
+              <w:left w:val="double" w:sz="2" w:space="0" w:color="808080"/>
+              <w:bottom w:val="double" w:sz="2" w:space="0" w:color="808080"/>
+              <w:right w:val="nil"/>
+            </w:tcBorders>
+          </w:tcPr>
+          <w:p>
+            <w:pPr>
+              <w:pStyle w:val="Contedodatabela"/>
+              <w:snapToGrid w:val="0"/>
+              <w:jc w:val="center"/>
+            </w:pPr>
+          </w:p>
+        </w:tc>
+        <w:tc>
+          <w:tcPr>
+            <w:tcW w:w="709" w:type="dxa"/>
+            <w:tcBorders>
+              <w:top w:val="nil"/>
+              <w:left w:val="double" w:sz="2" w:space="0" w:color="808080"/>
+              <w:bottom w:val="double" w:sz="2" w:space="0" w:color="808080"/>
+              <w:right w:val="double" w:sz="2" w:space="0" w:color="808080"/>
+            </w:tcBorders>
+          </w:tcPr>
+          <w:p>
+            <w:pPr>
+              <w:pStyle w:val="Contedodatabela"/>
+              <w:snapToGrid w:val="0"/>
+              <w:jc w:val="center"/>
+            </w:pPr>
+          </w:p>
+        </w:tc>
+        <w:tc>
+          <w:tcPr>
+            <w:tcW w:w="709" w:type="dxa"/>
+            <w:tcBorders>
+              <w:top w:val="nil"/>
+              <w:left w:val="double" w:sz="2" w:space="0" w:color="808080"/>
+              <w:bottom w:val="double" w:sz="2" w:space="0" w:color="808080"/>
+              <w:right w:val="double" w:sz="2" w:space="0" w:color="808080"/>
+            </w:tcBorders>
+          </w:tcPr>
+          <w:p>
+            <w:pPr>
+              <w:pStyle w:val="Contedodatabela"/>
+              <w:snapToGrid w:val="0"/>
+              <w:jc w:val="center"/>
+            </w:pPr>
+          </w:p>
+        </w:tc>
+        <w:tc>
+          <w:tcPr>
+            <w:tcW w:w="709" w:type="dxa"/>
+            <w:tcBorders>
+              <w:top w:val="nil"/>
+              <w:left w:val="double" w:sz="2" w:space="0" w:color="808080"/>
+              <w:bottom w:val="double" w:sz="2" w:space="0" w:color="808080"/>
+              <w:right w:val="double" w:sz="2" w:space="0" w:color="808080"/>
+            </w:tcBorders>
+          </w:tcPr>
+          <w:p>
+            <w:pPr>
+              <w:pStyle w:val="Contedodatabela"/>
+              <w:snapToGrid w:val="0"/>
+              <w:jc w:val="center"/>
+            </w:pPr>
+          </w:p>
+        </w:tc>
+        <w:tc>
+          <w:tcPr>
+            <w:tcW w:w="709" w:type="dxa"/>
+            <w:tcBorders>
+              <w:top w:val="nil"/>
+              <w:left w:val="double" w:sz="2" w:space="0" w:color="808080"/>
+              <w:bottom w:val="double" w:sz="2" w:space="0" w:color="808080"/>
+              <w:right w:val="double" w:sz="2" w:space="0" w:color="808080"/>
+            </w:tcBorders>
+          </w:tcPr>
+          <w:p>
+            <w:pPr>
+              <w:pStyle w:val="Contedodatabela"/>
+              <w:snapToGrid w:val="0"/>
+              <w:jc w:val="center"/>
+            </w:pPr>
+          </w:p>
+        </w:tc>
+      </w:tr>
+      <w:tr>
+        <w:tc>
+          <w:tcPr>
+            <w:tcW w:w="859" w:type="dxa"/>
+            <w:tcBorders>
+              <w:top w:val="nil"/>
+              <w:left w:val="double" w:sz="2" w:space="0" w:color="808080"/>
+              <w:bottom w:val="double" w:sz="2" w:space="0" w:color="808080"/>
+              <w:right w:val="nil"/>
+            </w:tcBorders>
+          </w:tcPr>
+          <w:p>
+            <w:pPr>
+              <w:pStyle w:val="Contedodatabela"/>
+              <w:snapToGrid w:val="0"/>
+              <w:jc w:val="center"/>
+              <w:rPr>
+                <w:b/>
+                <w:bCs/>
+              </w:rPr>
+            </w:pPr>
+            <w:r>
+              <w:rPr>
+                <w:b/>
+                <w:bCs/>
+              </w:rPr>
+              <w:t>UC03</w:t>
+            </w:r>
+          </w:p>
+        </w:tc>
+        <w:tc>
+          <w:tcPr>
+            <w:tcW w:w="832" w:type="dxa"/>
+            <w:tcBorders>
+              <w:top w:val="nil"/>
+              <w:left w:val="double" w:sz="2" w:space="0" w:color="808080"/>
+              <w:bottom w:val="double" w:sz="2" w:space="0" w:color="808080"/>
+              <w:right w:val="nil"/>
+            </w:tcBorders>
+          </w:tcPr>
+          <w:p>
+            <w:pPr>
+              <w:pStyle w:val="Contedodatabela"/>
+              <w:snapToGrid w:val="0"/>
+              <w:jc w:val="center"/>
+            </w:pPr>
+            <w:r>
+              <w:t>X</w:t>
+            </w:r>
+          </w:p>
+        </w:tc>
+        <w:tc>
+          <w:tcPr>
+            <w:tcW w:w="832" w:type="dxa"/>
+            <w:tcBorders>
+              <w:top w:val="nil"/>
+              <w:left w:val="double" w:sz="2" w:space="0" w:color="808080"/>
+              <w:bottom w:val="double" w:sz="2" w:space="0" w:color="808080"/>
+              <w:right w:val="nil"/>
+            </w:tcBorders>
+          </w:tcPr>
+          <w:p>
+            <w:pPr>
+              <w:pStyle w:val="Contedodatabela"/>
+              <w:snapToGrid w:val="0"/>
+              <w:jc w:val="center"/>
+            </w:pPr>
+            <w:r>
+              <w:t>X</w:t>
+            </w:r>
+          </w:p>
+        </w:tc>
+        <w:tc>
+          <w:tcPr>
+            <w:tcW w:w="832" w:type="dxa"/>
+            <w:tcBorders>
+              <w:top w:val="nil"/>
+              <w:left w:val="double" w:sz="2" w:space="0" w:color="808080"/>
+              <w:bottom w:val="double" w:sz="2" w:space="0" w:color="808080"/>
+              <w:right w:val="nil"/>
+            </w:tcBorders>
+          </w:tcPr>
+          <w:p>
+            <w:pPr>
+              <w:pStyle w:val="Contedodatabela"/>
+              <w:snapToGrid w:val="0"/>
+              <w:jc w:val="center"/>
+            </w:pPr>
+            <w:r>
+              <w:t>X</w:t>
+            </w:r>
+          </w:p>
+        </w:tc>
+        <w:tc>
+          <w:tcPr>
+            <w:tcW w:w="785" w:type="dxa"/>
+            <w:tcBorders>
+              <w:top w:val="nil"/>
+              <w:left w:val="double" w:sz="2" w:space="0" w:color="808080"/>
+              <w:bottom w:val="double" w:sz="2" w:space="0" w:color="808080"/>
+              <w:right w:val="double" w:sz="2" w:space="0" w:color="808080"/>
+            </w:tcBorders>
+          </w:tcPr>
+          <w:p>
+            <w:pPr>
+              <w:pStyle w:val="Contedodatabela"/>
+              <w:snapToGrid w:val="0"/>
+              <w:jc w:val="center"/>
+            </w:pPr>
+            <w:r>
+              <w:t>X</w:t>
+            </w:r>
+          </w:p>
+        </w:tc>
+        <w:tc>
+          <w:tcPr>
+            <w:tcW w:w="709" w:type="dxa"/>
+            <w:tcBorders>
+              <w:top w:val="nil"/>
+              <w:left w:val="double" w:sz="2" w:space="0" w:color="808080"/>
+              <w:bottom w:val="double" w:sz="2" w:space="0" w:color="808080"/>
+              <w:right w:val="nil"/>
+            </w:tcBorders>
+          </w:tcPr>
+          <w:p>
+            <w:pPr>
+              <w:pStyle w:val="Contedodatabela"/>
+              <w:snapToGrid w:val="0"/>
+              <w:jc w:val="center"/>
+            </w:pPr>
+          </w:p>
+        </w:tc>
+        <w:tc>
+          <w:tcPr>
+            <w:tcW w:w="708" w:type="dxa"/>
+            <w:tcBorders>
+              <w:top w:val="nil"/>
+              <w:left w:val="double" w:sz="2" w:space="0" w:color="808080"/>
+              <w:bottom w:val="double" w:sz="2" w:space="0" w:color="808080"/>
+              <w:right w:val="nil"/>
+            </w:tcBorders>
+          </w:tcPr>
+          <w:p>
+            <w:pPr>
+              <w:pStyle w:val="Contedodatabela"/>
+              <w:snapToGrid w:val="0"/>
+              <w:jc w:val="center"/>
+            </w:pPr>
+            <w:r>
+              <w:t>X</w:t>
+            </w:r>
+          </w:p>
+        </w:tc>
+        <w:tc>
+          <w:tcPr>
+            <w:tcW w:w="709" w:type="dxa"/>
+            <w:tcBorders>
+              <w:top w:val="nil"/>
+              <w:left w:val="double" w:sz="2" w:space="0" w:color="808080"/>
+              <w:bottom w:val="double" w:sz="2" w:space="0" w:color="808080"/>
+              <w:right w:val="double" w:sz="2" w:space="0" w:color="808080"/>
+            </w:tcBorders>
+          </w:tcPr>
+          <w:p>
+            <w:pPr>
+              <w:pStyle w:val="Contedodatabela"/>
+              <w:snapToGrid w:val="0"/>
+              <w:jc w:val="center"/>
+            </w:pPr>
+          </w:p>
+        </w:tc>
+        <w:tc>
+          <w:tcPr>
+            <w:tcW w:w="709" w:type="dxa"/>
+            <w:tcBorders>
+              <w:top w:val="nil"/>
+              <w:left w:val="double" w:sz="2" w:space="0" w:color="808080"/>
+              <w:bottom w:val="double" w:sz="2" w:space="0" w:color="808080"/>
+              <w:right w:val="double" w:sz="2" w:space="0" w:color="808080"/>
+            </w:tcBorders>
+          </w:tcPr>
+          <w:p>
+            <w:pPr>
+              <w:pStyle w:val="Contedodatabela"/>
+              <w:snapToGrid w:val="0"/>
+              <w:jc w:val="center"/>
+            </w:pPr>
+          </w:p>
+        </w:tc>
+        <w:tc>
+          <w:tcPr>
+            <w:tcW w:w="709" w:type="dxa"/>
+            <w:tcBorders>
+              <w:top w:val="nil"/>
+              <w:left w:val="double" w:sz="2" w:space="0" w:color="808080"/>
+              <w:bottom w:val="double" w:sz="2" w:space="0" w:color="808080"/>
+              <w:right w:val="double" w:sz="2" w:space="0" w:color="808080"/>
+            </w:tcBorders>
+          </w:tcPr>
+          <w:p>
+            <w:pPr>
+              <w:pStyle w:val="Contedodatabela"/>
+              <w:snapToGrid w:val="0"/>
+              <w:jc w:val="center"/>
+            </w:pPr>
+          </w:p>
+        </w:tc>
+        <w:tc>
+          <w:tcPr>
+            <w:tcW w:w="709" w:type="dxa"/>
+            <w:tcBorders>
+              <w:top w:val="nil"/>
+              <w:left w:val="double" w:sz="2" w:space="0" w:color="808080"/>
+              <w:bottom w:val="double" w:sz="2" w:space="0" w:color="808080"/>
+              <w:right w:val="double" w:sz="2" w:space="0" w:color="808080"/>
+            </w:tcBorders>
+          </w:tcPr>
+          <w:p>
+            <w:pPr>
+              <w:pStyle w:val="Contedodatabela"/>
+              <w:snapToGrid w:val="0"/>
+              <w:jc w:val="center"/>
+            </w:pPr>
+          </w:p>
+        </w:tc>
+      </w:tr>
+      <w:tr>
+        <w:tc>
+          <w:tcPr>
+            <w:tcW w:w="859" w:type="dxa"/>
+            <w:tcBorders>
+              <w:top w:val="nil"/>
+              <w:left w:val="double" w:sz="2" w:space="0" w:color="808080"/>
+              <w:bottom w:val="double" w:sz="2" w:space="0" w:color="808080"/>
+              <w:right w:val="nil"/>
+            </w:tcBorders>
+          </w:tcPr>
+          <w:p>
+            <w:pPr>
+              <w:pStyle w:val="Contedodatabela"/>
+              <w:snapToGrid w:val="0"/>
+              <w:jc w:val="center"/>
+              <w:rPr>
+                <w:b/>
+                <w:bCs/>
+              </w:rPr>
+            </w:pPr>
+            <w:r>
+              <w:rPr>
+                <w:b/>
+                <w:bCs/>
+              </w:rPr>
+              <w:t>UC04</w:t>
+            </w:r>
+          </w:p>
+        </w:tc>
+        <w:tc>
+          <w:tcPr>
+            <w:tcW w:w="832" w:type="dxa"/>
+            <w:tcBorders>
+              <w:top w:val="nil"/>
+              <w:left w:val="double" w:sz="2" w:space="0" w:color="808080"/>
+              <w:bottom w:val="double" w:sz="2" w:space="0" w:color="808080"/>
+              <w:right w:val="nil"/>
+            </w:tcBorders>
+          </w:tcPr>
+          <w:p>
+            <w:pPr>
+              <w:pStyle w:val="Contedodatabela"/>
+              <w:snapToGrid w:val="0"/>
+              <w:jc w:val="center"/>
+            </w:pPr>
+            <w:r>
+              <w:t>X</w:t>
+            </w:r>
+          </w:p>
+        </w:tc>
+        <w:tc>
+          <w:tcPr>
+            <w:tcW w:w="832" w:type="dxa"/>
+            <w:tcBorders>
+              <w:top w:val="nil"/>
+              <w:left w:val="double" w:sz="2" w:space="0" w:color="808080"/>
+              <w:bottom w:val="double" w:sz="2" w:space="0" w:color="808080"/>
+              <w:right w:val="nil"/>
+            </w:tcBorders>
+          </w:tcPr>
+          <w:p>
+            <w:pPr>
+              <w:pStyle w:val="Contedodatabela"/>
+              <w:snapToGrid w:val="0"/>
+              <w:jc w:val="center"/>
+            </w:pPr>
+            <w:r>
+              <w:t>X</w:t>
+            </w:r>
+          </w:p>
+        </w:tc>
+        <w:tc>
+          <w:tcPr>
+            <w:tcW w:w="832" w:type="dxa"/>
+            <w:tcBorders>
+              <w:top w:val="nil"/>
+              <w:left w:val="double" w:sz="2" w:space="0" w:color="808080"/>
+              <w:bottom w:val="double" w:sz="2" w:space="0" w:color="808080"/>
+              <w:right w:val="nil"/>
+            </w:tcBorders>
+          </w:tcPr>
+          <w:p>
+            <w:pPr>
+              <w:pStyle w:val="Contedodatabela"/>
+              <w:snapToGrid w:val="0"/>
+              <w:jc w:val="center"/>
+            </w:pPr>
+            <w:r>
+              <w:t>X</w:t>
+            </w:r>
+          </w:p>
+        </w:tc>
+        <w:tc>
+          <w:tcPr>
+            <w:tcW w:w="785" w:type="dxa"/>
+            <w:tcBorders>
+              <w:top w:val="nil"/>
+              <w:left w:val="double" w:sz="2" w:space="0" w:color="808080"/>
+              <w:bottom w:val="double" w:sz="2" w:space="0" w:color="808080"/>
+              <w:right w:val="double" w:sz="2" w:space="0" w:color="808080"/>
+            </w:tcBorders>
+          </w:tcPr>
+          <w:p>
+            <w:pPr>
+              <w:pStyle w:val="Contedodatabela"/>
+              <w:snapToGrid w:val="0"/>
+              <w:jc w:val="center"/>
+            </w:pPr>
+            <w:r>
+              <w:t>X</w:t>
+            </w:r>
+          </w:p>
+        </w:tc>
+        <w:tc>
+          <w:tcPr>
+            <w:tcW w:w="709" w:type="dxa"/>
+            <w:tcBorders>
+              <w:top w:val="nil"/>
+              <w:left w:val="double" w:sz="2" w:space="0" w:color="808080"/>
+              <w:bottom w:val="double" w:sz="2" w:space="0" w:color="808080"/>
+              <w:right w:val="nil"/>
+            </w:tcBorders>
+          </w:tcPr>
+          <w:p>
+            <w:pPr>
+              <w:pStyle w:val="Contedodatabela"/>
+              <w:snapToGrid w:val="0"/>
+              <w:jc w:val="center"/>
+            </w:pPr>
+          </w:p>
+        </w:tc>
+        <w:tc>
+          <w:tcPr>
+            <w:tcW w:w="708" w:type="dxa"/>
+            <w:tcBorders>
+              <w:top w:val="nil"/>
+              <w:left w:val="double" w:sz="2" w:space="0" w:color="808080"/>
+              <w:bottom w:val="double" w:sz="2" w:space="0" w:color="808080"/>
+              <w:right w:val="nil"/>
+            </w:tcBorders>
+          </w:tcPr>
+          <w:p>
+            <w:pPr>
+              <w:pStyle w:val="Contedodatabela"/>
+              <w:snapToGrid w:val="0"/>
+              <w:jc w:val="center"/>
+            </w:pPr>
+          </w:p>
+        </w:tc>
+        <w:tc>
+          <w:tcPr>
+            <w:tcW w:w="709" w:type="dxa"/>
+            <w:tcBorders>
+              <w:top w:val="nil"/>
+              <w:left w:val="double" w:sz="2" w:space="0" w:color="808080"/>
+              <w:bottom w:val="double" w:sz="2" w:space="0" w:color="808080"/>
+              <w:right w:val="double" w:sz="2" w:space="0" w:color="808080"/>
+            </w:tcBorders>
+          </w:tcPr>
+          <w:p>
+            <w:pPr>
+              <w:pStyle w:val="Contedodatabela"/>
+              <w:snapToGrid w:val="0"/>
+              <w:jc w:val="center"/>
+            </w:pPr>
+            <w:r>
+              <w:t>X</w:t>
+            </w:r>
+          </w:p>
+        </w:tc>
+        <w:tc>
+          <w:tcPr>
+            <w:tcW w:w="709" w:type="dxa"/>
+            <w:tcBorders>
+              <w:top w:val="nil"/>
+              <w:left w:val="double" w:sz="2" w:space="0" w:color="808080"/>
+              <w:bottom w:val="double" w:sz="2" w:space="0" w:color="808080"/>
+              <w:right w:val="double" w:sz="2" w:space="0" w:color="808080"/>
+            </w:tcBorders>
+          </w:tcPr>
+          <w:p>
+            <w:pPr>
+              <w:pStyle w:val="Contedodatabela"/>
+              <w:snapToGrid w:val="0"/>
+              <w:jc w:val="center"/>
+            </w:pPr>
+          </w:p>
+        </w:tc>
+        <w:tc>
+          <w:tcPr>
+            <w:tcW w:w="709" w:type="dxa"/>
+            <w:tcBorders>
+              <w:top w:val="nil"/>
+              <w:left w:val="double" w:sz="2" w:space="0" w:color="808080"/>
+              <w:bottom w:val="double" w:sz="2" w:space="0" w:color="808080"/>
+              <w:right w:val="double" w:sz="2" w:space="0" w:color="808080"/>
+            </w:tcBorders>
+          </w:tcPr>
+          <w:p>
+            <w:pPr>
+              <w:pStyle w:val="Contedodatabela"/>
+              <w:snapToGrid w:val="0"/>
+              <w:jc w:val="center"/>
+            </w:pPr>
+          </w:p>
+        </w:tc>
+        <w:tc>
+          <w:tcPr>
+            <w:tcW w:w="709" w:type="dxa"/>
+            <w:tcBorders>
+              <w:top w:val="nil"/>
+              <w:left w:val="double" w:sz="2" w:space="0" w:color="808080"/>
+              <w:bottom w:val="double" w:sz="2" w:space="0" w:color="808080"/>
+              <w:right w:val="double" w:sz="2" w:space="0" w:color="808080"/>
+            </w:tcBorders>
+          </w:tcPr>
+          <w:p>
+            <w:pPr>
+              <w:pStyle w:val="Contedodatabela"/>
+              <w:snapToGrid w:val="0"/>
+              <w:jc w:val="center"/>
+            </w:pPr>
+          </w:p>
+        </w:tc>
+      </w:tr>
+      <w:tr>
+        <w:tc>
+          <w:tcPr>
+            <w:tcW w:w="859" w:type="dxa"/>
+            <w:tcBorders>
+              <w:top w:val="nil"/>
+              <w:left w:val="double" w:sz="2" w:space="0" w:color="808080"/>
+              <w:bottom w:val="double" w:sz="2" w:space="0" w:color="808080"/>
+              <w:right w:val="nil"/>
+            </w:tcBorders>
+          </w:tcPr>
+          <w:p>
+            <w:pPr>
+              <w:pStyle w:val="Contedodatabela"/>
+              <w:snapToGrid w:val="0"/>
+              <w:jc w:val="center"/>
+              <w:rPr>
+                <w:b/>
+                <w:bCs/>
+              </w:rPr>
+            </w:pPr>
+            <w:r>
+              <w:rPr>
+                <w:b/>
+                <w:bCs/>
+              </w:rPr>
+              <w:t>UC05</w:t>
+            </w:r>
+          </w:p>
+        </w:tc>
+        <w:tc>
+          <w:tcPr>
+            <w:tcW w:w="832" w:type="dxa"/>
+            <w:tcBorders>
+              <w:top w:val="nil"/>
+              <w:left w:val="double" w:sz="2" w:space="0" w:color="808080"/>
+              <w:bottom w:val="double" w:sz="2" w:space="0" w:color="808080"/>
+              <w:right w:val="nil"/>
+            </w:tcBorders>
+          </w:tcPr>
+          <w:p>
+            <w:pPr>
+              <w:pStyle w:val="Contedodatabela"/>
+              <w:snapToGrid w:val="0"/>
+              <w:jc w:val="center"/>
+            </w:pPr>
+            <w:r>
+              <w:t>X</w:t>
+            </w:r>
+          </w:p>
+        </w:tc>
+        <w:tc>
+          <w:tcPr>
+            <w:tcW w:w="832" w:type="dxa"/>
+            <w:tcBorders>
+              <w:top w:val="nil"/>
+              <w:left w:val="double" w:sz="2" w:space="0" w:color="808080"/>
+              <w:bottom w:val="double" w:sz="2" w:space="0" w:color="808080"/>
+              <w:right w:val="nil"/>
+            </w:tcBorders>
+          </w:tcPr>
+          <w:p>
+            <w:pPr>
+              <w:pStyle w:val="Contedodatabela"/>
+              <w:snapToGrid w:val="0"/>
+              <w:jc w:val="center"/>
+            </w:pPr>
+            <w:r>
+              <w:t>X</w:t>
+            </w:r>
+          </w:p>
+        </w:tc>
+        <w:tc>
+          <w:tcPr>
+            <w:tcW w:w="832" w:type="dxa"/>
+            <w:tcBorders>
+              <w:top w:val="nil"/>
+              <w:left w:val="double" w:sz="2" w:space="0" w:color="808080"/>
+              <w:bottom w:val="double" w:sz="2" w:space="0" w:color="808080"/>
+              <w:right w:val="nil"/>
+            </w:tcBorders>
+          </w:tcPr>
+          <w:p>
+            <w:pPr>
+              <w:pStyle w:val="Contedodatabela"/>
+              <w:snapToGrid w:val="0"/>
+              <w:jc w:val="center"/>
+            </w:pPr>
+            <w:r>
+              <w:t>X</w:t>
+            </w:r>
+          </w:p>
+        </w:tc>
+        <w:tc>
+          <w:tcPr>
+            <w:tcW w:w="785" w:type="dxa"/>
+            <w:tcBorders>
+              <w:top w:val="nil"/>
+              <w:left w:val="double" w:sz="2" w:space="0" w:color="808080"/>
+              <w:bottom w:val="double" w:sz="2" w:space="0" w:color="808080"/>
+              <w:right w:val="double" w:sz="2" w:space="0" w:color="808080"/>
+            </w:tcBorders>
+          </w:tcPr>
+          <w:p>
+            <w:pPr>
+              <w:pStyle w:val="Contedodatabela"/>
+              <w:snapToGrid w:val="0"/>
+              <w:jc w:val="center"/>
+            </w:pPr>
+          </w:p>
+        </w:tc>
+        <w:tc>
+          <w:tcPr>
+            <w:tcW w:w="709" w:type="dxa"/>
+            <w:tcBorders>
+              <w:top w:val="nil"/>
+              <w:left w:val="double" w:sz="2" w:space="0" w:color="808080"/>
+              <w:bottom w:val="double" w:sz="2" w:space="0" w:color="808080"/>
+              <w:right w:val="nil"/>
+            </w:tcBorders>
+          </w:tcPr>
+          <w:p>
+            <w:pPr>
+              <w:pStyle w:val="Contedodatabela"/>
+              <w:snapToGrid w:val="0"/>
+              <w:jc w:val="center"/>
+            </w:pPr>
+          </w:p>
+        </w:tc>
+        <w:tc>
+          <w:tcPr>
+            <w:tcW w:w="708" w:type="dxa"/>
+            <w:tcBorders>
+              <w:top w:val="nil"/>
+              <w:left w:val="double" w:sz="2" w:space="0" w:color="808080"/>
+              <w:bottom w:val="double" w:sz="2" w:space="0" w:color="808080"/>
+              <w:right w:val="nil"/>
+            </w:tcBorders>
+          </w:tcPr>
+          <w:p>
+            <w:pPr>
+              <w:pStyle w:val="Contedodatabela"/>
+              <w:snapToGrid w:val="0"/>
+              <w:jc w:val="center"/>
+            </w:pPr>
+          </w:p>
+        </w:tc>
+        <w:tc>
+          <w:tcPr>
+            <w:tcW w:w="709" w:type="dxa"/>
+            <w:tcBorders>
+              <w:top w:val="nil"/>
+              <w:left w:val="double" w:sz="2" w:space="0" w:color="808080"/>
+              <w:bottom w:val="double" w:sz="2" w:space="0" w:color="808080"/>
+              <w:right w:val="double" w:sz="2" w:space="0" w:color="808080"/>
+            </w:tcBorders>
+          </w:tcPr>
+          <w:p>
+            <w:pPr>
+              <w:pStyle w:val="Contedodatabela"/>
+              <w:snapToGrid w:val="0"/>
+              <w:jc w:val="center"/>
+            </w:pPr>
+          </w:p>
+        </w:tc>
+        <w:tc>
+          <w:tcPr>
+            <w:tcW w:w="709" w:type="dxa"/>
+            <w:tcBorders>
+              <w:top w:val="nil"/>
+              <w:left w:val="double" w:sz="2" w:space="0" w:color="808080"/>
+              <w:bottom w:val="double" w:sz="2" w:space="0" w:color="808080"/>
+              <w:right w:val="double" w:sz="2" w:space="0" w:color="808080"/>
+            </w:tcBorders>
+          </w:tcPr>
+          <w:p>
+            <w:pPr>
+              <w:pStyle w:val="Contedodatabela"/>
+              <w:snapToGrid w:val="0"/>
+              <w:jc w:val="center"/>
+            </w:pPr>
+          </w:p>
+        </w:tc>
+        <w:tc>
+          <w:tcPr>
+            <w:tcW w:w="709" w:type="dxa"/>
+            <w:tcBorders>
+              <w:top w:val="nil"/>
+              <w:left w:val="double" w:sz="2" w:space="0" w:color="808080"/>
+              <w:bottom w:val="double" w:sz="2" w:space="0" w:color="808080"/>
+              <w:right w:val="double" w:sz="2" w:space="0" w:color="808080"/>
+            </w:tcBorders>
+          </w:tcPr>
+          <w:p>
+            <w:pPr>
+              <w:pStyle w:val="Contedodatabela"/>
+              <w:snapToGrid w:val="0"/>
+              <w:jc w:val="center"/>
+            </w:pPr>
+            <w:r>
+              <w:t>X</w:t>
+            </w:r>
+          </w:p>
+        </w:tc>
+        <w:tc>
+          <w:tcPr>
+            <w:tcW w:w="709" w:type="dxa"/>
+            <w:tcBorders>
+              <w:top w:val="nil"/>
+              <w:left w:val="double" w:sz="2" w:space="0" w:color="808080"/>
+              <w:bottom w:val="double" w:sz="2" w:space="0" w:color="808080"/>
+              <w:right w:val="double" w:sz="2" w:space="0" w:color="808080"/>
+            </w:tcBorders>
+          </w:tcPr>
+          <w:p>
+            <w:pPr>
+              <w:pStyle w:val="Contedodatabela"/>
+              <w:snapToGrid w:val="0"/>
+              <w:jc w:val="center"/>
+            </w:pPr>
+          </w:p>
+        </w:tc>
+      </w:tr>
+      <w:tr>
+        <w:tc>
+          <w:tcPr>
+            <w:tcW w:w="859" w:type="dxa"/>
+            <w:tcBorders>
+              <w:top w:val="nil"/>
+              <w:left w:val="double" w:sz="2" w:space="0" w:color="808080"/>
+              <w:bottom w:val="double" w:sz="2" w:space="0" w:color="808080"/>
+              <w:right w:val="nil"/>
+            </w:tcBorders>
+          </w:tcPr>
+          <w:p>
+            <w:pPr>
+              <w:pStyle w:val="Contedodatabela"/>
+              <w:snapToGrid w:val="0"/>
+              <w:jc w:val="center"/>
+              <w:rPr>
+                <w:b/>
+                <w:bCs/>
+              </w:rPr>
+            </w:pPr>
+            <w:r>
+              <w:rPr>
+                <w:b/>
+                <w:bCs/>
+              </w:rPr>
+              <w:t>UC06</w:t>
+            </w:r>
+          </w:p>
+        </w:tc>
+        <w:tc>
+          <w:tcPr>
+            <w:tcW w:w="832" w:type="dxa"/>
+            <w:tcBorders>
+              <w:top w:val="nil"/>
+              <w:left w:val="double" w:sz="2" w:space="0" w:color="808080"/>
+              <w:bottom w:val="double" w:sz="2" w:space="0" w:color="808080"/>
+              <w:right w:val="nil"/>
+            </w:tcBorders>
+          </w:tcPr>
+          <w:p>
+            <w:pPr>
+              <w:pStyle w:val="Contedodatabela"/>
+              <w:snapToGrid w:val="0"/>
+              <w:jc w:val="center"/>
+            </w:pPr>
+            <w:r>
+              <w:t>X</w:t>
+            </w:r>
+          </w:p>
+        </w:tc>
+        <w:tc>
+          <w:tcPr>
+            <w:tcW w:w="832" w:type="dxa"/>
+            <w:tcBorders>
+              <w:top w:val="nil"/>
+              <w:left w:val="double" w:sz="2" w:space="0" w:color="808080"/>
+              <w:bottom w:val="double" w:sz="2" w:space="0" w:color="808080"/>
+              <w:right w:val="nil"/>
+            </w:tcBorders>
+          </w:tcPr>
+          <w:p>
+            <w:pPr>
+              <w:pStyle w:val="Contedodatabela"/>
+              <w:snapToGrid w:val="0"/>
+              <w:jc w:val="center"/>
+            </w:pPr>
+            <w:r>
+              <w:t>X</w:t>
+            </w:r>
+          </w:p>
+        </w:tc>
+        <w:tc>
+          <w:tcPr>
+            <w:tcW w:w="832" w:type="dxa"/>
+            <w:tcBorders>
+              <w:top w:val="nil"/>
+              <w:left w:val="double" w:sz="2" w:space="0" w:color="808080"/>
+              <w:bottom w:val="double" w:sz="2" w:space="0" w:color="808080"/>
+              <w:right w:val="nil"/>
+            </w:tcBorders>
+          </w:tcPr>
+          <w:p>
+            <w:pPr>
+              <w:pStyle w:val="Contedodatabela"/>
+              <w:snapToGrid w:val="0"/>
+              <w:jc w:val="center"/>
+            </w:pPr>
+            <w:r>
+              <w:t>X</w:t>
+            </w:r>
+          </w:p>
+        </w:tc>
+        <w:tc>
+          <w:tcPr>
+            <w:tcW w:w="785" w:type="dxa"/>
+            <w:tcBorders>
+              <w:top w:val="nil"/>
+              <w:left w:val="double" w:sz="2" w:space="0" w:color="808080"/>
+              <w:bottom w:val="double" w:sz="2" w:space="0" w:color="808080"/>
+              <w:right w:val="double" w:sz="2" w:space="0" w:color="808080"/>
+            </w:tcBorders>
+          </w:tcPr>
+          <w:p>
+            <w:pPr>
+              <w:pStyle w:val="Contedodatabela"/>
+              <w:snapToGrid w:val="0"/>
+              <w:jc w:val="center"/>
+            </w:pPr>
+          </w:p>
+        </w:tc>
+        <w:tc>
+          <w:tcPr>
+            <w:tcW w:w="709" w:type="dxa"/>
+            <w:tcBorders>
+              <w:top w:val="nil"/>
+              <w:left w:val="double" w:sz="2" w:space="0" w:color="808080"/>
+              <w:bottom w:val="double" w:sz="2" w:space="0" w:color="808080"/>
+              <w:right w:val="nil"/>
+            </w:tcBorders>
+          </w:tcPr>
+          <w:p>
+            <w:pPr>
+              <w:pStyle w:val="Contedodatabela"/>
+              <w:snapToGrid w:val="0"/>
+              <w:jc w:val="center"/>
+            </w:pPr>
+          </w:p>
+        </w:tc>
+        <w:tc>
+          <w:tcPr>
+            <w:tcW w:w="708" w:type="dxa"/>
+            <w:tcBorders>
+              <w:top w:val="nil"/>
+              <w:left w:val="double" w:sz="2" w:space="0" w:color="808080"/>
+              <w:bottom w:val="double" w:sz="2" w:space="0" w:color="808080"/>
+              <w:right w:val="nil"/>
+            </w:tcBorders>
+          </w:tcPr>
+          <w:p>
+            <w:pPr>
+              <w:pStyle w:val="Contedodatabela"/>
+              <w:snapToGrid w:val="0"/>
+              <w:jc w:val="center"/>
+            </w:pPr>
+          </w:p>
+        </w:tc>
+        <w:tc>
+          <w:tcPr>
+            <w:tcW w:w="709" w:type="dxa"/>
+            <w:tcBorders>
+              <w:top w:val="nil"/>
+              <w:left w:val="double" w:sz="2" w:space="0" w:color="808080"/>
+              <w:bottom w:val="double" w:sz="2" w:space="0" w:color="808080"/>
+              <w:right w:val="double" w:sz="2" w:space="0" w:color="808080"/>
+            </w:tcBorders>
+          </w:tcPr>
+          <w:p>
+            <w:pPr>
+              <w:pStyle w:val="Contedodatabela"/>
+              <w:snapToGrid w:val="0"/>
+              <w:jc w:val="center"/>
+            </w:pPr>
+          </w:p>
+        </w:tc>
+        <w:tc>
+          <w:tcPr>
+            <w:tcW w:w="709" w:type="dxa"/>
+            <w:tcBorders>
+              <w:top w:val="nil"/>
+              <w:left w:val="double" w:sz="2" w:space="0" w:color="808080"/>
+              <w:bottom w:val="double" w:sz="2" w:space="0" w:color="808080"/>
+              <w:right w:val="double" w:sz="2" w:space="0" w:color="808080"/>
+            </w:tcBorders>
+          </w:tcPr>
+          <w:p>
+            <w:pPr>
+              <w:pStyle w:val="Contedodatabela"/>
+              <w:snapToGrid w:val="0"/>
+              <w:jc w:val="center"/>
+            </w:pPr>
+          </w:p>
+        </w:tc>
+        <w:tc>
+          <w:tcPr>
+            <w:tcW w:w="709" w:type="dxa"/>
+            <w:tcBorders>
+              <w:top w:val="nil"/>
+              <w:left w:val="double" w:sz="2" w:space="0" w:color="808080"/>
+              <w:bottom w:val="double" w:sz="2" w:space="0" w:color="808080"/>
+              <w:right w:val="double" w:sz="2" w:space="0" w:color="808080"/>
+            </w:tcBorders>
+          </w:tcPr>
+          <w:p>
+            <w:pPr>
+              <w:pStyle w:val="Contedodatabela"/>
+              <w:snapToGrid w:val="0"/>
+              <w:jc w:val="center"/>
+            </w:pPr>
+            <w:r>
+              <w:t>X</w:t>
+            </w:r>
+          </w:p>
+        </w:tc>
+        <w:tc>
+          <w:tcPr>
+            <w:tcW w:w="709" w:type="dxa"/>
+            <w:tcBorders>
+              <w:top w:val="nil"/>
+              <w:left w:val="double" w:sz="2" w:space="0" w:color="808080"/>
+              <w:bottom w:val="double" w:sz="2" w:space="0" w:color="808080"/>
+              <w:right w:val="double" w:sz="2" w:space="0" w:color="808080"/>
+            </w:tcBorders>
+          </w:tcPr>
+          <w:p>
+            <w:pPr>
+              <w:pStyle w:val="Contedodatabela"/>
+              <w:snapToGrid w:val="0"/>
+              <w:jc w:val="center"/>
+            </w:pPr>
+          </w:p>
+        </w:tc>
+      </w:tr>
+      <w:tr>
+        <w:tc>
+          <w:tcPr>
+            <w:tcW w:w="859" w:type="dxa"/>
+            <w:tcBorders>
+              <w:top w:val="nil"/>
+              <w:left w:val="double" w:sz="2" w:space="0" w:color="808080"/>
+              <w:bottom w:val="double" w:sz="2" w:space="0" w:color="808080"/>
+              <w:right w:val="nil"/>
+            </w:tcBorders>
+          </w:tcPr>
+          <w:p>
+            <w:pPr>
+              <w:pStyle w:val="Contedodatabela"/>
+              <w:snapToGrid w:val="0"/>
+              <w:jc w:val="center"/>
+              <w:rPr>
+                <w:b/>
+                <w:bCs/>
+              </w:rPr>
+            </w:pPr>
+            <w:r>
+              <w:rPr>
+                <w:b/>
+                <w:bCs/>
+              </w:rPr>
+              <w:t>UC07</w:t>
+            </w:r>
+          </w:p>
+        </w:tc>
+        <w:tc>
+          <w:tcPr>
+            <w:tcW w:w="832" w:type="dxa"/>
+            <w:tcBorders>
+              <w:top w:val="nil"/>
+              <w:left w:val="double" w:sz="2" w:space="0" w:color="808080"/>
+              <w:bottom w:val="double" w:sz="2" w:space="0" w:color="808080"/>
+              <w:right w:val="nil"/>
+            </w:tcBorders>
+          </w:tcPr>
+          <w:p>
+            <w:pPr>
+              <w:pStyle w:val="Contedodatabela"/>
+              <w:snapToGrid w:val="0"/>
+              <w:jc w:val="center"/>
+            </w:pPr>
+            <w:r>
+              <w:t>X</w:t>
+            </w:r>
+          </w:p>
+        </w:tc>
+        <w:tc>
+          <w:tcPr>
+            <w:tcW w:w="832" w:type="dxa"/>
+            <w:tcBorders>
+              <w:top w:val="nil"/>
+              <w:left w:val="double" w:sz="2" w:space="0" w:color="808080"/>
+              <w:bottom w:val="double" w:sz="2" w:space="0" w:color="808080"/>
+              <w:right w:val="nil"/>
+            </w:tcBorders>
+          </w:tcPr>
+          <w:p>
+            <w:pPr>
+              <w:pStyle w:val="Contedodatabela"/>
+              <w:snapToGrid w:val="0"/>
+              <w:jc w:val="center"/>
+            </w:pPr>
+            <w:r>
+              <w:t>X</w:t>
+            </w:r>
+          </w:p>
+        </w:tc>
+        <w:tc>
+          <w:tcPr>
+            <w:tcW w:w="832" w:type="dxa"/>
+            <w:tcBorders>
+              <w:top w:val="nil"/>
+              <w:left w:val="double" w:sz="2" w:space="0" w:color="808080"/>
+              <w:bottom w:val="double" w:sz="2" w:space="0" w:color="808080"/>
+              <w:right w:val="nil"/>
+            </w:tcBorders>
+          </w:tcPr>
+          <w:p>
+            <w:pPr>
+              <w:pStyle w:val="Contedodatabela"/>
+              <w:snapToGrid w:val="0"/>
+              <w:jc w:val="center"/>
+            </w:pPr>
+            <w:r>
+              <w:t>X</w:t>
+            </w:r>
+          </w:p>
+        </w:tc>
+        <w:tc>
+          <w:tcPr>
+            <w:tcW w:w="785" w:type="dxa"/>
+            <w:tcBorders>
+              <w:top w:val="nil"/>
+              <w:left w:val="double" w:sz="2" w:space="0" w:color="808080"/>
+              <w:bottom w:val="double" w:sz="2" w:space="0" w:color="808080"/>
+              <w:right w:val="double" w:sz="2" w:space="0" w:color="808080"/>
+            </w:tcBorders>
+          </w:tcPr>
+          <w:p>
+            <w:pPr>
+              <w:pStyle w:val="Contedodatabela"/>
+              <w:snapToGrid w:val="0"/>
+              <w:jc w:val="center"/>
+            </w:pPr>
+          </w:p>
+        </w:tc>
+        <w:tc>
+          <w:tcPr>
+            <w:tcW w:w="709" w:type="dxa"/>
+            <w:tcBorders>
+              <w:top w:val="nil"/>
+              <w:left w:val="double" w:sz="2" w:space="0" w:color="808080"/>
+              <w:bottom w:val="double" w:sz="2" w:space="0" w:color="808080"/>
+              <w:right w:val="nil"/>
+            </w:tcBorders>
+          </w:tcPr>
+          <w:p>
+            <w:pPr>
+              <w:pStyle w:val="Contedodatabela"/>
+              <w:snapToGrid w:val="0"/>
+              <w:jc w:val="center"/>
+            </w:pPr>
+          </w:p>
+        </w:tc>
+        <w:tc>
+          <w:tcPr>
+            <w:tcW w:w="708" w:type="dxa"/>
+            <w:tcBorders>
+              <w:top w:val="nil"/>
+              <w:left w:val="double" w:sz="2" w:space="0" w:color="808080"/>
+              <w:bottom w:val="double" w:sz="2" w:space="0" w:color="808080"/>
+              <w:right w:val="nil"/>
+            </w:tcBorders>
+          </w:tcPr>
+          <w:p>
+            <w:pPr>
+              <w:pStyle w:val="Contedodatabela"/>
+              <w:snapToGrid w:val="0"/>
+              <w:jc w:val="center"/>
+            </w:pPr>
+          </w:p>
+        </w:tc>
+        <w:tc>
+          <w:tcPr>
+            <w:tcW w:w="709" w:type="dxa"/>
+            <w:tcBorders>
+              <w:top w:val="nil"/>
+              <w:left w:val="double" w:sz="2" w:space="0" w:color="808080"/>
+              <w:bottom w:val="double" w:sz="2" w:space="0" w:color="808080"/>
+              <w:right w:val="double" w:sz="2" w:space="0" w:color="808080"/>
+            </w:tcBorders>
+          </w:tcPr>
+          <w:p>
+            <w:pPr>
+              <w:pStyle w:val="Contedodatabela"/>
+              <w:snapToGrid w:val="0"/>
+              <w:jc w:val="center"/>
+            </w:pPr>
+          </w:p>
+        </w:tc>
+        <w:tc>
+          <w:tcPr>
+            <w:tcW w:w="709" w:type="dxa"/>
+            <w:tcBorders>
+              <w:top w:val="nil"/>
+              <w:left w:val="double" w:sz="2" w:space="0" w:color="808080"/>
+              <w:bottom w:val="double" w:sz="2" w:space="0" w:color="808080"/>
+              <w:right w:val="double" w:sz="2" w:space="0" w:color="808080"/>
+            </w:tcBorders>
+          </w:tcPr>
+          <w:p>
+            <w:pPr>
+              <w:pStyle w:val="Contedodatabela"/>
+              <w:snapToGrid w:val="0"/>
+              <w:jc w:val="center"/>
+            </w:pPr>
+          </w:p>
+        </w:tc>
+        <w:tc>
+          <w:tcPr>
+            <w:tcW w:w="709" w:type="dxa"/>
+            <w:tcBorders>
+              <w:top w:val="nil"/>
+              <w:left w:val="double" w:sz="2" w:space="0" w:color="808080"/>
+              <w:bottom w:val="double" w:sz="2" w:space="0" w:color="808080"/>
+              <w:right w:val="double" w:sz="2" w:space="0" w:color="808080"/>
+            </w:tcBorders>
+          </w:tcPr>
+          <w:p>
+            <w:pPr>
+              <w:pStyle w:val="Contedodatabela"/>
+              <w:snapToGrid w:val="0"/>
+              <w:jc w:val="center"/>
+            </w:pPr>
+          </w:p>
+        </w:tc>
+        <w:tc>
+          <w:tcPr>
+            <w:tcW w:w="709" w:type="dxa"/>
+            <w:tcBorders>
+              <w:top w:val="nil"/>
+              <w:left w:val="double" w:sz="2" w:space="0" w:color="808080"/>
+              <w:bottom w:val="double" w:sz="2" w:space="0" w:color="808080"/>
+              <w:right w:val="double" w:sz="2" w:space="0" w:color="808080"/>
+            </w:tcBorders>
+          </w:tcPr>
+          <w:p>
+            <w:pPr>
+              <w:pStyle w:val="Contedodatabela"/>
+              <w:snapToGrid w:val="0"/>
+              <w:jc w:val="center"/>
+            </w:pPr>
+            <w:r>
+              <w:t>X</w:t>
+            </w:r>
+          </w:p>
+        </w:tc>
+      </w:tr>
+      <w:tr>
+        <w:tc>
+          <w:tcPr>
+            <w:tcW w:w="859" w:type="dxa"/>
+            <w:tcBorders>
+              <w:top w:val="nil"/>
+              <w:left w:val="double" w:sz="2" w:space="0" w:color="808080"/>
+              <w:bottom w:val="double" w:sz="2" w:space="0" w:color="808080"/>
+              <w:right w:val="nil"/>
+            </w:tcBorders>
+          </w:tcPr>
+          <w:p>
+            <w:pPr>
+              <w:pStyle w:val="Contedodatabela"/>
+              <w:snapToGrid w:val="0"/>
+              <w:jc w:val="center"/>
+              <w:rPr>
+                <w:b/>
+                <w:bCs/>
+              </w:rPr>
+            </w:pPr>
+            <w:r>
+              <w:rPr>
+                <w:b/>
+                <w:bCs/>
+              </w:rPr>
+              <w:t>UC08</w:t>
+            </w:r>
+          </w:p>
+        </w:tc>
+        <w:tc>
+          <w:tcPr>
+            <w:tcW w:w="832" w:type="dxa"/>
+            <w:tcBorders>
+              <w:top w:val="nil"/>
+              <w:left w:val="double" w:sz="2" w:space="0" w:color="808080"/>
+              <w:bottom w:val="double" w:sz="2" w:space="0" w:color="808080"/>
+              <w:right w:val="nil"/>
+            </w:tcBorders>
+          </w:tcPr>
+          <w:p>
+            <w:pPr>
+              <w:pStyle w:val="Contedodatabela"/>
+              <w:snapToGrid w:val="0"/>
+              <w:jc w:val="center"/>
+            </w:pPr>
+            <w:r>
+              <w:t>X</w:t>
+            </w:r>
+          </w:p>
+        </w:tc>
+        <w:tc>
+          <w:tcPr>
+            <w:tcW w:w="832" w:type="dxa"/>
+            <w:tcBorders>
+              <w:top w:val="nil"/>
+              <w:left w:val="double" w:sz="2" w:space="0" w:color="808080"/>
+              <w:bottom w:val="double" w:sz="2" w:space="0" w:color="808080"/>
+              <w:right w:val="nil"/>
+            </w:tcBorders>
+          </w:tcPr>
+          <w:p>
+            <w:pPr>
+              <w:pStyle w:val="Contedodatabela"/>
+              <w:snapToGrid w:val="0"/>
+              <w:jc w:val="center"/>
+            </w:pPr>
+            <w:r>
+              <w:t>X</w:t>
+            </w:r>
+          </w:p>
+        </w:tc>
+        <w:tc>
+          <w:tcPr>
+            <w:tcW w:w="832" w:type="dxa"/>
+            <w:tcBorders>
+              <w:top w:val="nil"/>
+              <w:left w:val="double" w:sz="2" w:space="0" w:color="808080"/>
+              <w:bottom w:val="double" w:sz="2" w:space="0" w:color="808080"/>
+              <w:right w:val="nil"/>
+            </w:tcBorders>
+          </w:tcPr>
+          <w:p>
+            <w:pPr>
+              <w:pStyle w:val="Contedodatabela"/>
+              <w:snapToGrid w:val="0"/>
+              <w:jc w:val="center"/>
+            </w:pPr>
+            <w:r>
+              <w:t>X</w:t>
+            </w:r>
+          </w:p>
+        </w:tc>
+        <w:tc>
+          <w:tcPr>
+            <w:tcW w:w="785" w:type="dxa"/>
+            <w:tcBorders>
+              <w:top w:val="nil"/>
+              <w:left w:val="double" w:sz="2" w:space="0" w:color="808080"/>
+              <w:bottom w:val="double" w:sz="2" w:space="0" w:color="808080"/>
+              <w:right w:val="double" w:sz="2" w:space="0" w:color="808080"/>
+            </w:tcBorders>
+          </w:tcPr>
+          <w:p>
+            <w:pPr>
+              <w:pStyle w:val="Contedodatabela"/>
+              <w:snapToGrid w:val="0"/>
+              <w:jc w:val="center"/>
+            </w:pPr>
+          </w:p>
+        </w:tc>
+        <w:tc>
+          <w:tcPr>
+            <w:tcW w:w="709" w:type="dxa"/>
+            <w:tcBorders>
+              <w:top w:val="nil"/>
+              <w:left w:val="double" w:sz="2" w:space="0" w:color="808080"/>
+              <w:bottom w:val="double" w:sz="2" w:space="0" w:color="808080"/>
+              <w:right w:val="nil"/>
+            </w:tcBorders>
+          </w:tcPr>
+          <w:p>
+            <w:pPr>
+              <w:pStyle w:val="Contedodatabela"/>
+              <w:snapToGrid w:val="0"/>
+              <w:jc w:val="center"/>
+            </w:pPr>
+          </w:p>
+        </w:tc>
+        <w:tc>
+          <w:tcPr>
+            <w:tcW w:w="708" w:type="dxa"/>
+            <w:tcBorders>
+              <w:top w:val="nil"/>
+              <w:left w:val="double" w:sz="2" w:space="0" w:color="808080"/>
+              <w:bottom w:val="double" w:sz="2" w:space="0" w:color="808080"/>
+              <w:right w:val="nil"/>
+            </w:tcBorders>
+          </w:tcPr>
+          <w:p>
+            <w:pPr>
+              <w:pStyle w:val="Contedodatabela"/>
+              <w:snapToGrid w:val="0"/>
+              <w:jc w:val="center"/>
+            </w:pPr>
+          </w:p>
+        </w:tc>
+        <w:tc>
+          <w:tcPr>
+            <w:tcW w:w="709" w:type="dxa"/>
+            <w:tcBorders>
+              <w:top w:val="nil"/>
+              <w:left w:val="double" w:sz="2" w:space="0" w:color="808080"/>
+              <w:bottom w:val="double" w:sz="2" w:space="0" w:color="808080"/>
+              <w:right w:val="double" w:sz="2" w:space="0" w:color="808080"/>
+            </w:tcBorders>
+          </w:tcPr>
+          <w:p>
+            <w:pPr>
+              <w:pStyle w:val="Contedodatabela"/>
+              <w:snapToGrid w:val="0"/>
+              <w:jc w:val="center"/>
+            </w:pPr>
+          </w:p>
+        </w:tc>
+        <w:tc>
+          <w:tcPr>
+            <w:tcW w:w="709" w:type="dxa"/>
+            <w:tcBorders>
+              <w:top w:val="nil"/>
+              <w:left w:val="double" w:sz="2" w:space="0" w:color="808080"/>
+              <w:bottom w:val="double" w:sz="2" w:space="0" w:color="808080"/>
+              <w:right w:val="double" w:sz="2" w:space="0" w:color="808080"/>
+            </w:tcBorders>
+          </w:tcPr>
+          <w:p>
+            <w:pPr>
+              <w:pStyle w:val="Contedodatabela"/>
+              <w:snapToGrid w:val="0"/>
+              <w:jc w:val="center"/>
+            </w:pPr>
+          </w:p>
+        </w:tc>
+        <w:tc>
+          <w:tcPr>
+            <w:tcW w:w="709" w:type="dxa"/>
+            <w:tcBorders>
+              <w:top w:val="nil"/>
+              <w:left w:val="double" w:sz="2" w:space="0" w:color="808080"/>
+              <w:bottom w:val="double" w:sz="2" w:space="0" w:color="808080"/>
+              <w:right w:val="double" w:sz="2" w:space="0" w:color="808080"/>
+            </w:tcBorders>
+          </w:tcPr>
+          <w:p>
+            <w:pPr>
+              <w:pStyle w:val="Contedodatabela"/>
+              <w:snapToGrid w:val="0"/>
+              <w:jc w:val="center"/>
+            </w:pPr>
+          </w:p>
+        </w:tc>
+        <w:tc>
+          <w:tcPr>
+            <w:tcW w:w="709" w:type="dxa"/>
+            <w:tcBorders>
+              <w:top w:val="nil"/>
+              <w:left w:val="double" w:sz="2" w:space="0" w:color="808080"/>
+              <w:bottom w:val="double" w:sz="2" w:space="0" w:color="808080"/>
+              <w:right w:val="double" w:sz="2" w:space="0" w:color="808080"/>
+            </w:tcBorders>
+          </w:tcPr>
+          <w:p>
+            <w:pPr>
+              <w:pStyle w:val="Contedodatabela"/>
+              <w:snapToGrid w:val="0"/>
+              <w:jc w:val="center"/>
+            </w:pPr>
+            <w:r>
+              <w:t>X</w:t>
+            </w:r>
+          </w:p>
+        </w:tc>
+      </w:tr>
+      <w:tr>
+        <w:tc>
+          <w:tcPr>
+            <w:tcW w:w="859" w:type="dxa"/>
+            <w:tcBorders>
+              <w:top w:val="nil"/>
+              <w:left w:val="double" w:sz="2" w:space="0" w:color="808080"/>
+              <w:bottom w:val="double" w:sz="2" w:space="0" w:color="808080"/>
+              <w:right w:val="nil"/>
+            </w:tcBorders>
+          </w:tcPr>
+          <w:p>
+            <w:pPr>
+              <w:pStyle w:val="Contedodatabela"/>
+              <w:snapToGrid w:val="0"/>
+              <w:jc w:val="center"/>
+              <w:rPr>
+                <w:b/>
+                <w:bCs/>
+              </w:rPr>
+            </w:pPr>
+            <w:r>
+              <w:rPr>
+                <w:b/>
+                <w:bCs/>
+              </w:rPr>
+              <w:t>UC09</w:t>
+            </w:r>
+          </w:p>
+        </w:tc>
+        <w:tc>
+          <w:tcPr>
+            <w:tcW w:w="832" w:type="dxa"/>
+            <w:tcBorders>
+              <w:top w:val="nil"/>
+              <w:left w:val="double" w:sz="2" w:space="0" w:color="808080"/>
+              <w:bottom w:val="double" w:sz="2" w:space="0" w:color="808080"/>
+              <w:right w:val="nil"/>
+            </w:tcBorders>
+          </w:tcPr>
+          <w:p>
+            <w:pPr>
+              <w:pStyle w:val="Contedodatabela"/>
+              <w:snapToGrid w:val="0"/>
+              <w:jc w:val="center"/>
+            </w:pPr>
+            <w:r>
+              <w:t>X</w:t>
+            </w:r>
+          </w:p>
+        </w:tc>
+        <w:tc>
+          <w:tcPr>
+            <w:tcW w:w="832" w:type="dxa"/>
+            <w:tcBorders>
+              <w:top w:val="nil"/>
+              <w:left w:val="double" w:sz="2" w:space="0" w:color="808080"/>
+              <w:bottom w:val="double" w:sz="2" w:space="0" w:color="808080"/>
+              <w:right w:val="nil"/>
+            </w:tcBorders>
+          </w:tcPr>
+          <w:p>
+            <w:pPr>
+              <w:pStyle w:val="Contedodatabela"/>
+              <w:snapToGrid w:val="0"/>
+              <w:jc w:val="center"/>
+            </w:pPr>
+            <w:r>
+              <w:t>X</w:t>
+            </w:r>
+          </w:p>
+        </w:tc>
+        <w:tc>
+          <w:tcPr>
+            <w:tcW w:w="832" w:type="dxa"/>
+            <w:tcBorders>
+              <w:top w:val="nil"/>
+              <w:left w:val="double" w:sz="2" w:space="0" w:color="808080"/>
+              <w:bottom w:val="double" w:sz="2" w:space="0" w:color="808080"/>
+              <w:right w:val="nil"/>
+            </w:tcBorders>
+          </w:tcPr>
+          <w:p>
+            <w:pPr>
+              <w:pStyle w:val="Contedodatabela"/>
+              <w:snapToGrid w:val="0"/>
+              <w:jc w:val="center"/>
+            </w:pPr>
+            <w:r>
+              <w:t>X</w:t>
+            </w:r>
+          </w:p>
+        </w:tc>
+        <w:tc>
+          <w:tcPr>
+            <w:tcW w:w="785" w:type="dxa"/>
+            <w:tcBorders>
+              <w:top w:val="nil"/>
+              <w:left w:val="double" w:sz="2" w:space="0" w:color="808080"/>
+              <w:bottom w:val="double" w:sz="2" w:space="0" w:color="808080"/>
+              <w:right w:val="double" w:sz="2" w:space="0" w:color="808080"/>
+            </w:tcBorders>
+          </w:tcPr>
+          <w:p>
+            <w:pPr>
+              <w:pStyle w:val="Contedodatabela"/>
+              <w:snapToGrid w:val="0"/>
+              <w:jc w:val="center"/>
+            </w:pPr>
+          </w:p>
+        </w:tc>
+        <w:tc>
+          <w:tcPr>
+            <w:tcW w:w="709" w:type="dxa"/>
+            <w:tcBorders>
+              <w:top w:val="nil"/>
+              <w:left w:val="double" w:sz="2" w:space="0" w:color="808080"/>
+              <w:bottom w:val="double" w:sz="2" w:space="0" w:color="808080"/>
+              <w:right w:val="nil"/>
+            </w:tcBorders>
+          </w:tcPr>
+          <w:p>
+            <w:pPr>
+              <w:pStyle w:val="Contedodatabela"/>
+              <w:snapToGrid w:val="0"/>
+              <w:jc w:val="center"/>
+            </w:pPr>
+          </w:p>
+        </w:tc>
+        <w:tc>
+          <w:tcPr>
+            <w:tcW w:w="708" w:type="dxa"/>
+            <w:tcBorders>
+              <w:top w:val="nil"/>
+              <w:left w:val="double" w:sz="2" w:space="0" w:color="808080"/>
+              <w:bottom w:val="double" w:sz="2" w:space="0" w:color="808080"/>
+              <w:right w:val="nil"/>
+            </w:tcBorders>
+          </w:tcPr>
+          <w:p>
+            <w:pPr>
+              <w:pStyle w:val="Contedodatabela"/>
+              <w:snapToGrid w:val="0"/>
+              <w:jc w:val="center"/>
+            </w:pPr>
+          </w:p>
+        </w:tc>
+        <w:tc>
+          <w:tcPr>
+            <w:tcW w:w="709" w:type="dxa"/>
+            <w:tcBorders>
+              <w:top w:val="nil"/>
+              <w:left w:val="double" w:sz="2" w:space="0" w:color="808080"/>
+              <w:bottom w:val="double" w:sz="2" w:space="0" w:color="808080"/>
+              <w:right w:val="double" w:sz="2" w:space="0" w:color="808080"/>
+            </w:tcBorders>
+          </w:tcPr>
+          <w:p>
+            <w:pPr>
+              <w:pStyle w:val="Contedodatabela"/>
+              <w:snapToGrid w:val="0"/>
+              <w:jc w:val="center"/>
+            </w:pPr>
+          </w:p>
+        </w:tc>
+        <w:tc>
+          <w:tcPr>
+            <w:tcW w:w="709" w:type="dxa"/>
+            <w:tcBorders>
+              <w:top w:val="nil"/>
+              <w:left w:val="double" w:sz="2" w:space="0" w:color="808080"/>
+              <w:bottom w:val="double" w:sz="2" w:space="0" w:color="808080"/>
+              <w:right w:val="double" w:sz="2" w:space="0" w:color="808080"/>
+            </w:tcBorders>
+          </w:tcPr>
+          <w:p>
+            <w:pPr>
+              <w:pStyle w:val="Contedodatabela"/>
+              <w:snapToGrid w:val="0"/>
+              <w:jc w:val="center"/>
+            </w:pPr>
+            <w:r>
+              <w:t>X</w:t>
+            </w:r>
+          </w:p>
+        </w:tc>
+        <w:tc>
+          <w:tcPr>
+            <w:tcW w:w="709" w:type="dxa"/>
+            <w:tcBorders>
+              <w:top w:val="nil"/>
+              <w:left w:val="double" w:sz="2" w:space="0" w:color="808080"/>
+              <w:bottom w:val="double" w:sz="2" w:space="0" w:color="808080"/>
+              <w:right w:val="double" w:sz="2" w:space="0" w:color="808080"/>
+            </w:tcBorders>
+          </w:tcPr>
+          <w:p>
+            <w:pPr>
+              <w:pStyle w:val="Contedodatabela"/>
+              <w:snapToGrid w:val="0"/>
+              <w:jc w:val="center"/>
+            </w:pPr>
+          </w:p>
+        </w:tc>
+        <w:tc>
+          <w:tcPr>
+            <w:tcW w:w="709" w:type="dxa"/>
+            <w:tcBorders>
+              <w:top w:val="nil"/>
+              <w:left w:val="double" w:sz="2" w:space="0" w:color="808080"/>
+              <w:bottom w:val="double" w:sz="2" w:space="0" w:color="808080"/>
+              <w:right w:val="double" w:sz="2" w:space="0" w:color="808080"/>
+            </w:tcBorders>
+          </w:tcPr>
+          <w:p>
+            <w:pPr>
+              <w:pStyle w:val="Contedodatabela"/>
+              <w:snapToGrid w:val="0"/>
+              <w:jc w:val="center"/>
+            </w:pPr>
+          </w:p>
+        </w:tc>
+      </w:tr>
+      <w:tr>
+        <w:tc>
+          <w:tcPr>
+            <w:tcW w:w="859" w:type="dxa"/>
+            <w:tcBorders>
+              <w:top w:val="nil"/>
+              <w:left w:val="double" w:sz="2" w:space="0" w:color="808080"/>
+              <w:bottom w:val="double" w:sz="2" w:space="0" w:color="808080"/>
+              <w:right w:val="nil"/>
+            </w:tcBorders>
+          </w:tcPr>
+          <w:p>
+            <w:pPr>
+              <w:pStyle w:val="Contedodatabela"/>
+              <w:snapToGrid w:val="0"/>
+              <w:jc w:val="center"/>
+              <w:rPr>
+                <w:b/>
+                <w:bCs/>
+              </w:rPr>
+            </w:pPr>
+            <w:r>
+              <w:rPr>
+                <w:b/>
+                <w:bCs/>
+              </w:rPr>
+              <w:t>UC10</w:t>
+            </w:r>
+          </w:p>
+        </w:tc>
+        <w:tc>
+          <w:tcPr>
+            <w:tcW w:w="832" w:type="dxa"/>
+            <w:tcBorders>
+              <w:top w:val="nil"/>
+              <w:left w:val="double" w:sz="2" w:space="0" w:color="808080"/>
+              <w:bottom w:val="double" w:sz="2" w:space="0" w:color="808080"/>
+              <w:right w:val="nil"/>
+            </w:tcBorders>
+          </w:tcPr>
+          <w:p>
+            <w:pPr>
+              <w:pStyle w:val="Contedodatabela"/>
+              <w:snapToGrid w:val="0"/>
+              <w:jc w:val="center"/>
+            </w:pPr>
+            <w:r>
+              <w:t>X</w:t>
+            </w:r>
+          </w:p>
+        </w:tc>
+        <w:tc>
+          <w:tcPr>
+            <w:tcW w:w="832" w:type="dxa"/>
+            <w:tcBorders>
+              <w:top w:val="nil"/>
+              <w:left w:val="double" w:sz="2" w:space="0" w:color="808080"/>
+              <w:bottom w:val="double" w:sz="2" w:space="0" w:color="808080"/>
+              <w:right w:val="nil"/>
+            </w:tcBorders>
+          </w:tcPr>
+          <w:p>
+            <w:pPr>
+              <w:pStyle w:val="Contedodatabela"/>
+              <w:snapToGrid w:val="0"/>
+              <w:jc w:val="center"/>
+            </w:pPr>
+            <w:r>
+              <w:t>X</w:t>
+            </w:r>
+          </w:p>
+        </w:tc>
+        <w:tc>
+          <w:tcPr>
+            <w:tcW w:w="832" w:type="dxa"/>
+            <w:tcBorders>
+              <w:top w:val="nil"/>
+              <w:left w:val="double" w:sz="2" w:space="0" w:color="808080"/>
+              <w:bottom w:val="double" w:sz="2" w:space="0" w:color="808080"/>
+              <w:right w:val="nil"/>
+            </w:tcBorders>
+          </w:tcPr>
+          <w:p>
+            <w:pPr>
+              <w:pStyle w:val="Contedodatabela"/>
+              <w:snapToGrid w:val="0"/>
+              <w:jc w:val="center"/>
+            </w:pPr>
+            <w:r>
+              <w:t>X</w:t>
+            </w:r>
+          </w:p>
+        </w:tc>
+        <w:tc>
+          <w:tcPr>
+            <w:tcW w:w="785" w:type="dxa"/>
+            <w:tcBorders>
+              <w:top w:val="nil"/>
+              <w:left w:val="double" w:sz="2" w:space="0" w:color="808080"/>
+              <w:bottom w:val="double" w:sz="2" w:space="0" w:color="808080"/>
+              <w:right w:val="double" w:sz="2" w:space="0" w:color="808080"/>
+            </w:tcBorders>
+          </w:tcPr>
+          <w:p>
+            <w:pPr>
+              <w:pStyle w:val="Contedodatabela"/>
+              <w:snapToGrid w:val="0"/>
+              <w:jc w:val="center"/>
+            </w:pPr>
+          </w:p>
+        </w:tc>
+        <w:tc>
+          <w:tcPr>
+            <w:tcW w:w="709" w:type="dxa"/>
+            <w:tcBorders>
+              <w:top w:val="nil"/>
+              <w:left w:val="double" w:sz="2" w:space="0" w:color="808080"/>
+              <w:bottom w:val="double" w:sz="2" w:space="0" w:color="808080"/>
+              <w:right w:val="nil"/>
+            </w:tcBorders>
+          </w:tcPr>
+          <w:p>
+            <w:pPr>
+              <w:pStyle w:val="Contedodatabela"/>
+              <w:snapToGrid w:val="0"/>
+              <w:jc w:val="center"/>
+            </w:pPr>
+          </w:p>
+        </w:tc>
+        <w:tc>
+          <w:tcPr>
+            <w:tcW w:w="708" w:type="dxa"/>
+            <w:tcBorders>
+              <w:top w:val="nil"/>
+              <w:left w:val="double" w:sz="2" w:space="0" w:color="808080"/>
+              <w:bottom w:val="double" w:sz="2" w:space="0" w:color="808080"/>
+              <w:right w:val="nil"/>
+            </w:tcBorders>
+          </w:tcPr>
+          <w:p>
+            <w:pPr>
+              <w:pStyle w:val="Contedodatabela"/>
+              <w:snapToGrid w:val="0"/>
+              <w:jc w:val="center"/>
+            </w:pPr>
+          </w:p>
+        </w:tc>
+        <w:tc>
+          <w:tcPr>
+            <w:tcW w:w="709" w:type="dxa"/>
+            <w:tcBorders>
+              <w:top w:val="nil"/>
+              <w:left w:val="double" w:sz="2" w:space="0" w:color="808080"/>
+              <w:bottom w:val="double" w:sz="2" w:space="0" w:color="808080"/>
+              <w:right w:val="double" w:sz="2" w:space="0" w:color="808080"/>
+            </w:tcBorders>
+          </w:tcPr>
+          <w:p>
+            <w:pPr>
+              <w:pStyle w:val="Contedodatabela"/>
+              <w:snapToGrid w:val="0"/>
+              <w:jc w:val="center"/>
+            </w:pPr>
+          </w:p>
+        </w:tc>
+        <w:tc>
+          <w:tcPr>
+            <w:tcW w:w="709" w:type="dxa"/>
+            <w:tcBorders>
+              <w:top w:val="nil"/>
+              <w:left w:val="double" w:sz="2" w:space="0" w:color="808080"/>
+              <w:bottom w:val="double" w:sz="2" w:space="0" w:color="808080"/>
+              <w:right w:val="double" w:sz="2" w:space="0" w:color="808080"/>
+            </w:tcBorders>
+          </w:tcPr>
+          <w:p>
+            <w:pPr>
+              <w:pStyle w:val="Contedodatabela"/>
+              <w:snapToGrid w:val="0"/>
+              <w:jc w:val="center"/>
+            </w:pPr>
+            <w:r>
+              <w:t>X</w:t>
+            </w:r>
+          </w:p>
+        </w:tc>
+        <w:tc>
+          <w:tcPr>
+            <w:tcW w:w="709" w:type="dxa"/>
+            <w:tcBorders>
+              <w:top w:val="nil"/>
+              <w:left w:val="double" w:sz="2" w:space="0" w:color="808080"/>
+              <w:bottom w:val="double" w:sz="2" w:space="0" w:color="808080"/>
+              <w:right w:val="double" w:sz="2" w:space="0" w:color="808080"/>
+            </w:tcBorders>
+          </w:tcPr>
+          <w:p>
+            <w:pPr>
+              <w:pStyle w:val="Contedodatabela"/>
+              <w:snapToGrid w:val="0"/>
+              <w:jc w:val="center"/>
+            </w:pPr>
+          </w:p>
+        </w:tc>
+        <w:tc>
+          <w:tcPr>
+            <w:tcW w:w="709" w:type="dxa"/>
+            <w:tcBorders>
+              <w:top w:val="nil"/>
+              <w:left w:val="double" w:sz="2" w:space="0" w:color="808080"/>
+              <w:bottom w:val="double" w:sz="2" w:space="0" w:color="808080"/>
+              <w:right w:val="double" w:sz="2" w:space="0" w:color="808080"/>
+            </w:tcBorders>
+          </w:tcPr>
+          <w:p>
+            <w:pPr>
+              <w:pStyle w:val="Contedodatabela"/>
+              <w:snapToGrid w:val="0"/>
+              <w:jc w:val="center"/>
+            </w:pPr>
+          </w:p>
+        </w:tc>
+      </w:tr>
+      <w:tr>
+        <w:tc>
+          <w:tcPr>
+            <w:tcW w:w="859" w:type="dxa"/>
+            <w:tcBorders>
+              <w:top w:val="nil"/>
+              <w:left w:val="double" w:sz="2" w:space="0" w:color="808080"/>
+              <w:bottom w:val="double" w:sz="2" w:space="0" w:color="808080"/>
+              <w:right w:val="nil"/>
+            </w:tcBorders>
+          </w:tcPr>
+          <w:p>
+            <w:pPr>
+              <w:pStyle w:val="Contedodatabela"/>
+              <w:snapToGrid w:val="0"/>
+              <w:jc w:val="center"/>
+              <w:rPr>
+                <w:b/>
+                <w:bCs/>
+              </w:rPr>
+            </w:pPr>
+            <w:r>
+              <w:rPr>
+                <w:b/>
+                <w:bCs/>
+              </w:rPr>
+              <w:t>UC11</w:t>
+            </w:r>
+          </w:p>
+        </w:tc>
+        <w:tc>
+          <w:tcPr>
+            <w:tcW w:w="832" w:type="dxa"/>
+            <w:tcBorders>
+              <w:top w:val="nil"/>
+              <w:left w:val="double" w:sz="2" w:space="0" w:color="808080"/>
+              <w:bottom w:val="double" w:sz="2" w:space="0" w:color="808080"/>
+              <w:right w:val="nil"/>
+            </w:tcBorders>
+          </w:tcPr>
+          <w:p>
+            <w:pPr>
+              <w:pStyle w:val="Contedodatabela"/>
+              <w:snapToGrid w:val="0"/>
+              <w:jc w:val="center"/>
+            </w:pPr>
+            <w:r>
+              <w:t>X</w:t>
+            </w:r>
+          </w:p>
+        </w:tc>
+        <w:tc>
+          <w:tcPr>
+            <w:tcW w:w="832" w:type="dxa"/>
+            <w:tcBorders>
+              <w:top w:val="nil"/>
+              <w:left w:val="double" w:sz="2" w:space="0" w:color="808080"/>
+              <w:bottom w:val="double" w:sz="2" w:space="0" w:color="808080"/>
+              <w:right w:val="nil"/>
+            </w:tcBorders>
+          </w:tcPr>
+          <w:p>
+            <w:pPr>
+              <w:pStyle w:val="Contedodatabela"/>
+              <w:snapToGrid w:val="0"/>
+              <w:jc w:val="center"/>
+            </w:pPr>
+            <w:r>
+              <w:t>X</w:t>
+            </w:r>
+          </w:p>
+        </w:tc>
+        <w:tc>
+          <w:tcPr>
+            <w:tcW w:w="832" w:type="dxa"/>
+            <w:tcBorders>
+              <w:top w:val="nil"/>
+              <w:left w:val="double" w:sz="2" w:space="0" w:color="808080"/>
+              <w:bottom w:val="double" w:sz="2" w:space="0" w:color="808080"/>
+              <w:right w:val="nil"/>
+            </w:tcBorders>
+          </w:tcPr>
+          <w:p>
+            <w:pPr>
+              <w:pStyle w:val="Contedodatabela"/>
+              <w:snapToGrid w:val="0"/>
+              <w:jc w:val="center"/>
+            </w:pPr>
+            <w:r>
+              <w:t>X</w:t>
+            </w:r>
+          </w:p>
+        </w:tc>
+        <w:tc>
+          <w:tcPr>
+            <w:tcW w:w="785" w:type="dxa"/>
+            <w:tcBorders>
+              <w:top w:val="nil"/>
+              <w:left w:val="double" w:sz="2" w:space="0" w:color="808080"/>
+              <w:bottom w:val="double" w:sz="2" w:space="0" w:color="808080"/>
+              <w:right w:val="double" w:sz="2" w:space="0" w:color="808080"/>
+            </w:tcBorders>
+          </w:tcPr>
+          <w:p>
+            <w:pPr>
+              <w:pStyle w:val="Contedodatabela"/>
+              <w:snapToGrid w:val="0"/>
+              <w:jc w:val="center"/>
+            </w:pPr>
+          </w:p>
+        </w:tc>
+        <w:tc>
+          <w:tcPr>
+            <w:tcW w:w="709" w:type="dxa"/>
+            <w:tcBorders>
+              <w:top w:val="nil"/>
+              <w:left w:val="double" w:sz="2" w:space="0" w:color="808080"/>
+              <w:bottom w:val="double" w:sz="2" w:space="0" w:color="808080"/>
+              <w:right w:val="nil"/>
+            </w:tcBorders>
+          </w:tcPr>
+          <w:p>
+            <w:pPr>
+              <w:pStyle w:val="Contedodatabela"/>
+              <w:snapToGrid w:val="0"/>
+              <w:jc w:val="center"/>
+            </w:pPr>
+          </w:p>
+        </w:tc>
+        <w:tc>
+          <w:tcPr>
+            <w:tcW w:w="708" w:type="dxa"/>
+            <w:tcBorders>
+              <w:top w:val="nil"/>
+              <w:left w:val="double" w:sz="2" w:space="0" w:color="808080"/>
+              <w:bottom w:val="double" w:sz="2" w:space="0" w:color="808080"/>
+              <w:right w:val="nil"/>
+            </w:tcBorders>
+          </w:tcPr>
+          <w:p>
+            <w:pPr>
+              <w:pStyle w:val="Contedodatabela"/>
+              <w:snapToGrid w:val="0"/>
+              <w:jc w:val="center"/>
+            </w:pPr>
+          </w:p>
+        </w:tc>
+        <w:tc>
+          <w:tcPr>
+            <w:tcW w:w="709" w:type="dxa"/>
+            <w:tcBorders>
+              <w:top w:val="nil"/>
+              <w:left w:val="double" w:sz="2" w:space="0" w:color="808080"/>
+              <w:bottom w:val="double" w:sz="2" w:space="0" w:color="808080"/>
+              <w:right w:val="double" w:sz="2" w:space="0" w:color="808080"/>
+            </w:tcBorders>
+          </w:tcPr>
+          <w:p>
+            <w:pPr>
+              <w:pStyle w:val="Contedodatabela"/>
+              <w:snapToGrid w:val="0"/>
+              <w:jc w:val="center"/>
+            </w:pPr>
+          </w:p>
+        </w:tc>
+        <w:tc>
+          <w:tcPr>
+            <w:tcW w:w="709" w:type="dxa"/>
+            <w:tcBorders>
+              <w:top w:val="nil"/>
+              <w:left w:val="double" w:sz="2" w:space="0" w:color="808080"/>
+              <w:bottom w:val="double" w:sz="2" w:space="0" w:color="808080"/>
+              <w:right w:val="double" w:sz="2" w:space="0" w:color="808080"/>
+            </w:tcBorders>
+          </w:tcPr>
+          <w:p>
+            <w:pPr>
+              <w:pStyle w:val="Contedodatabela"/>
+              <w:snapToGrid w:val="0"/>
+              <w:jc w:val="center"/>
+            </w:pPr>
+          </w:p>
+        </w:tc>
+        <w:tc>
+          <w:tcPr>
+            <w:tcW w:w="709" w:type="dxa"/>
+            <w:tcBorders>
+              <w:top w:val="nil"/>
+              <w:left w:val="double" w:sz="2" w:space="0" w:color="808080"/>
+              <w:bottom w:val="double" w:sz="2" w:space="0" w:color="808080"/>
+              <w:right w:val="double" w:sz="2" w:space="0" w:color="808080"/>
+            </w:tcBorders>
+          </w:tcPr>
+          <w:p>
+            <w:pPr>
+              <w:pStyle w:val="Contedodatabela"/>
+              <w:snapToGrid w:val="0"/>
+              <w:jc w:val="center"/>
+            </w:pPr>
+            <w:r>
+              <w:t>X</w:t>
+            </w:r>
+          </w:p>
+        </w:tc>
+        <w:tc>
+          <w:tcPr>
+            <w:tcW w:w="709" w:type="dxa"/>
+            <w:tcBorders>
+              <w:top w:val="nil"/>
+              <w:left w:val="double" w:sz="2" w:space="0" w:color="808080"/>
+              <w:bottom w:val="double" w:sz="2" w:space="0" w:color="808080"/>
+              <w:right w:val="double" w:sz="2" w:space="0" w:color="808080"/>
+            </w:tcBorders>
+          </w:tcPr>
+          <w:p>
+            <w:pPr>
+              <w:pStyle w:val="Contedodatabela"/>
+              <w:snapToGrid w:val="0"/>
+              <w:jc w:val="center"/>
+            </w:pPr>
+          </w:p>
+        </w:tc>
+      </w:tr>
+      <w:tr>
+        <w:tc>
+          <w:tcPr>
+            <w:tcW w:w="859" w:type="dxa"/>
+            <w:tcBorders>
+              <w:top w:val="nil"/>
+              <w:left w:val="double" w:sz="2" w:space="0" w:color="808080"/>
+              <w:bottom w:val="double" w:sz="2" w:space="0" w:color="808080"/>
+              <w:right w:val="nil"/>
+            </w:tcBorders>
+            <w:hideMark/>
+          </w:tcPr>
+          <w:p>
+            <w:pPr>
+              <w:pStyle w:val="Contedodatabela"/>
+              <w:snapToGrid w:val="0"/>
+              <w:jc w:val="center"/>
+              <w:rPr>
+                <w:b/>
+                <w:bCs/>
+              </w:rPr>
+            </w:pPr>
+            <w:r>
+              <w:rPr>
+                <w:b/>
+                <w:bCs/>
+              </w:rPr>
+              <w:t>UC12</w:t>
+            </w:r>
+          </w:p>
+        </w:tc>
+        <w:tc>
+          <w:tcPr>
+            <w:tcW w:w="832" w:type="dxa"/>
+            <w:tcBorders>
+              <w:top w:val="nil"/>
+              <w:left w:val="double" w:sz="2" w:space="0" w:color="808080"/>
+              <w:bottom w:val="double" w:sz="2" w:space="0" w:color="808080"/>
+              <w:right w:val="nil"/>
+            </w:tcBorders>
+            <w:hideMark/>
+          </w:tcPr>
+          <w:p>
+            <w:pPr>
+              <w:pStyle w:val="Contedodatabela"/>
+              <w:snapToGrid w:val="0"/>
+              <w:jc w:val="center"/>
+            </w:pPr>
+            <w:r>
+              <w:t>X</w:t>
+            </w:r>
+          </w:p>
+        </w:tc>
+        <w:tc>
+          <w:tcPr>
+            <w:tcW w:w="832" w:type="dxa"/>
+            <w:tcBorders>
+              <w:top w:val="nil"/>
+              <w:left w:val="double" w:sz="2" w:space="0" w:color="808080"/>
+              <w:bottom w:val="double" w:sz="2" w:space="0" w:color="808080"/>
+              <w:right w:val="nil"/>
+            </w:tcBorders>
+            <w:hideMark/>
+          </w:tcPr>
+          <w:p>
+            <w:pPr>
+              <w:pStyle w:val="Contedodatabela"/>
+              <w:snapToGrid w:val="0"/>
+              <w:jc w:val="center"/>
+            </w:pPr>
+            <w:r>
+              <w:t>X</w:t>
+            </w:r>
+          </w:p>
+        </w:tc>
+        <w:tc>
+          <w:tcPr>
+            <w:tcW w:w="832" w:type="dxa"/>
+            <w:tcBorders>
+              <w:top w:val="nil"/>
+              <w:left w:val="double" w:sz="2" w:space="0" w:color="808080"/>
+              <w:bottom w:val="double" w:sz="2" w:space="0" w:color="808080"/>
+              <w:right w:val="nil"/>
+            </w:tcBorders>
+          </w:tcPr>
+          <w:p>
+            <w:pPr>
+              <w:pStyle w:val="Contedodatabela"/>
+              <w:snapToGrid w:val="0"/>
+              <w:jc w:val="center"/>
+            </w:pPr>
+            <w:r>
+              <w:t>X</w:t>
+            </w:r>
+          </w:p>
+        </w:tc>
+        <w:tc>
+          <w:tcPr>
+            <w:tcW w:w="785" w:type="dxa"/>
+            <w:tcBorders>
+              <w:top w:val="nil"/>
+              <w:left w:val="double" w:sz="2" w:space="0" w:color="808080"/>
+              <w:bottom w:val="double" w:sz="2" w:space="0" w:color="808080"/>
+              <w:right w:val="double" w:sz="2" w:space="0" w:color="808080"/>
+            </w:tcBorders>
+          </w:tcPr>
+          <w:p>
+            <w:pPr>
+              <w:pStyle w:val="Contedodatabela"/>
+              <w:snapToGrid w:val="0"/>
+              <w:jc w:val="center"/>
+            </w:pPr>
+          </w:p>
+        </w:tc>
+        <w:tc>
+          <w:tcPr>
+            <w:tcW w:w="709" w:type="dxa"/>
+            <w:tcBorders>
+              <w:top w:val="nil"/>
+              <w:left w:val="double" w:sz="2" w:space="0" w:color="808080"/>
+              <w:bottom w:val="double" w:sz="2" w:space="0" w:color="808080"/>
+              <w:right w:val="nil"/>
+            </w:tcBorders>
+            <w:hideMark/>
+          </w:tcPr>
+          <w:p>
+            <w:pPr>
+              <w:pStyle w:val="Contedodatabela"/>
+              <w:snapToGrid w:val="0"/>
+              <w:jc w:val="center"/>
+            </w:pPr>
+          </w:p>
+        </w:tc>
+        <w:tc>
+          <w:tcPr>
+            <w:tcW w:w="708" w:type="dxa"/>
+            <w:tcBorders>
+              <w:top w:val="nil"/>
+              <w:left w:val="double" w:sz="2" w:space="0" w:color="808080"/>
+              <w:bottom w:val="double" w:sz="2" w:space="0" w:color="808080"/>
+              <w:right w:val="nil"/>
+            </w:tcBorders>
+            <w:hideMark/>
+          </w:tcPr>
+          <w:p>
+            <w:pPr>
+              <w:pStyle w:val="Contedodatabela"/>
+              <w:snapToGrid w:val="0"/>
+              <w:jc w:val="center"/>
+            </w:pPr>
+          </w:p>
+        </w:tc>
+        <w:tc>
+          <w:tcPr>
+            <w:tcW w:w="709" w:type="dxa"/>
+            <w:tcBorders>
+              <w:top w:val="nil"/>
+              <w:left w:val="double" w:sz="2" w:space="0" w:color="808080"/>
+              <w:bottom w:val="double" w:sz="2" w:space="0" w:color="808080"/>
+              <w:right w:val="double" w:sz="2" w:space="0" w:color="808080"/>
+            </w:tcBorders>
+          </w:tcPr>
+          <w:p>
+            <w:pPr>
+              <w:pStyle w:val="Contedodatabela"/>
+              <w:snapToGrid w:val="0"/>
+              <w:jc w:val="center"/>
+            </w:pPr>
+          </w:p>
+        </w:tc>
+        <w:tc>
+          <w:tcPr>
+            <w:tcW w:w="709" w:type="dxa"/>
+            <w:tcBorders>
+              <w:top w:val="nil"/>
+              <w:left w:val="double" w:sz="2" w:space="0" w:color="808080"/>
+              <w:bottom w:val="double" w:sz="2" w:space="0" w:color="808080"/>
+              <w:right w:val="double" w:sz="2" w:space="0" w:color="808080"/>
+            </w:tcBorders>
+          </w:tcPr>
+          <w:p>
+            <w:pPr>
+              <w:pStyle w:val="Contedodatabela"/>
+              <w:snapToGrid w:val="0"/>
+              <w:jc w:val="center"/>
+            </w:pPr>
+            <w:r>
+              <w:t>X</w:t>
+            </w:r>
+          </w:p>
+        </w:tc>
+        <w:tc>
+          <w:tcPr>
+            <w:tcW w:w="709" w:type="dxa"/>
+            <w:tcBorders>
+              <w:top w:val="nil"/>
+              <w:left w:val="double" w:sz="2" w:space="0" w:color="808080"/>
+              <w:bottom w:val="double" w:sz="2" w:space="0" w:color="808080"/>
+              <w:right w:val="double" w:sz="2" w:space="0" w:color="808080"/>
+            </w:tcBorders>
+          </w:tcPr>
+          <w:p>
+            <w:pPr>
+              <w:pStyle w:val="Contedodatabela"/>
+              <w:snapToGrid w:val="0"/>
+              <w:jc w:val="center"/>
+            </w:pPr>
+          </w:p>
+        </w:tc>
+        <w:tc>
+          <w:tcPr>
+            <w:tcW w:w="709" w:type="dxa"/>
+            <w:tcBorders>
+              <w:top w:val="nil"/>
+              <w:left w:val="double" w:sz="2" w:space="0" w:color="808080"/>
+              <w:bottom w:val="double" w:sz="2" w:space="0" w:color="808080"/>
+              <w:right w:val="double" w:sz="2" w:space="0" w:color="808080"/>
+            </w:tcBorders>
+          </w:tcPr>
+          <w:p>
+            <w:pPr>
+              <w:pStyle w:val="Contedodatabela"/>
+              <w:snapToGrid w:val="0"/>
+              <w:jc w:val="center"/>
             </w:pPr>
           </w:p>
         </w:tc>
@@ -3658,7 +7713,7 @@
     </w:p>
     <w:tbl>
       <w:tblPr>
-        <w:tblW w:w="0" w:type="auto"/>
+        <w:tblW w:w="9506" w:type="dxa"/>
         <w:tblInd w:w="105" w:type="dxa"/>
         <w:tblLayout w:type="fixed"/>
         <w:tblCellMar>
@@ -3747,9 +7802,11 @@
             <w:pPr>
               <w:pStyle w:val="Contedodatabela"/>
               <w:snapToGrid w:val="0"/>
-            </w:pPr>
-            <w:r>
-              <w:t>Nome do Ator</w:t>
+              <w:jc w:val="center"/>
+            </w:pPr>
+            <w:bookmarkStart w:id="3" w:name="_Hlk113604716"/>
+            <w:r>
+              <w:t>Usuários</w:t>
             </w:r>
           </w:p>
         </w:tc>
@@ -3768,9 +7825,128 @@
             <w:pPr>
               <w:pStyle w:val="Contedodatabela"/>
               <w:snapToGrid w:val="0"/>
-            </w:pPr>
-            <w:r>
-              <w:t>Texto explicando a função do ator</w:t>
+              <w:jc w:val="center"/>
+            </w:pPr>
+            <w:r>
+              <w:t>Usuário padrão que utilizará o software</w:t>
+            </w:r>
+          </w:p>
+        </w:tc>
+      </w:tr>
+      <w:bookmarkEnd w:id="3"/>
+      <w:tr>
+        <w:tc>
+          <w:tcPr>
+            <w:tcW w:w="3000" w:type="dxa"/>
+            <w:tcBorders>
+              <w:top w:val="nil"/>
+              <w:left w:val="double" w:sz="2" w:space="0" w:color="808080"/>
+              <w:bottom w:val="double" w:sz="2" w:space="0" w:color="808080"/>
+              <w:right w:val="nil"/>
+            </w:tcBorders>
+            <w:hideMark/>
+          </w:tcPr>
+          <w:p>
+            <w:pPr>
+              <w:pStyle w:val="Contedodatabela"/>
+              <w:snapToGrid w:val="0"/>
+              <w:jc w:val="center"/>
+            </w:pPr>
+            <w:r>
+              <w:t>ONGs</w:t>
+            </w:r>
+          </w:p>
+        </w:tc>
+        <w:tc>
+          <w:tcPr>
+            <w:tcW w:w="6506" w:type="dxa"/>
+            <w:tcBorders>
+              <w:top w:val="nil"/>
+              <w:left w:val="double" w:sz="2" w:space="0" w:color="808080"/>
+              <w:bottom w:val="double" w:sz="2" w:space="0" w:color="808080"/>
+              <w:right w:val="double" w:sz="2" w:space="0" w:color="808080"/>
+            </w:tcBorders>
+            <w:hideMark/>
+          </w:tcPr>
+          <w:p>
+            <w:pPr>
+              <w:pStyle w:val="Contedodatabela"/>
+              <w:snapToGrid w:val="0"/>
+              <w:jc w:val="center"/>
+            </w:pPr>
+            <w:r>
+              <w:t xml:space="preserve">ONGs que também utilizarão do software como um usuário, mas que também podem entrar em contato com os </w:t>
+            </w:r>
+            <w:proofErr w:type="spellStart"/>
+            <w:r>
+              <w:t>Admins</w:t>
+            </w:r>
+            <w:proofErr w:type="spellEnd"/>
+            <w:r>
+              <w:t xml:space="preserve"> para sua organização entrar na listagem oficial do Software, assim </w:t>
+            </w:r>
+            <w:r>
+              <w:lastRenderedPageBreak/>
+              <w:t>facilitando doações</w:t>
+            </w:r>
+            <w:r>
+              <w:t>.</w:t>
+            </w:r>
+          </w:p>
+        </w:tc>
+      </w:tr>
+      <w:tr>
+        <w:tc>
+          <w:tcPr>
+            <w:tcW w:w="3000" w:type="dxa"/>
+            <w:tcBorders>
+              <w:top w:val="nil"/>
+              <w:left w:val="double" w:sz="2" w:space="0" w:color="808080"/>
+              <w:bottom w:val="double" w:sz="2" w:space="0" w:color="808080"/>
+              <w:right w:val="nil"/>
+            </w:tcBorders>
+            <w:hideMark/>
+          </w:tcPr>
+          <w:p>
+            <w:pPr>
+              <w:pStyle w:val="Contedodatabela"/>
+              <w:snapToGrid w:val="0"/>
+              <w:jc w:val="center"/>
+            </w:pPr>
+            <w:r>
+              <w:lastRenderedPageBreak/>
+              <w:t>Admin</w:t>
+            </w:r>
+          </w:p>
+        </w:tc>
+        <w:tc>
+          <w:tcPr>
+            <w:tcW w:w="6506" w:type="dxa"/>
+            <w:tcBorders>
+              <w:top w:val="nil"/>
+              <w:left w:val="double" w:sz="2" w:space="0" w:color="808080"/>
+              <w:bottom w:val="double" w:sz="2" w:space="0" w:color="808080"/>
+              <w:right w:val="double" w:sz="2" w:space="0" w:color="808080"/>
+            </w:tcBorders>
+            <w:hideMark/>
+          </w:tcPr>
+          <w:p>
+            <w:pPr>
+              <w:pStyle w:val="Contedodatabela"/>
+              <w:snapToGrid w:val="0"/>
+              <w:jc w:val="center"/>
+            </w:pPr>
+            <w:r>
+              <w:t>Admin do software, verificará sua integridade</w:t>
+            </w:r>
+            <w:r>
+              <w:t xml:space="preserve">, </w:t>
+            </w:r>
+            <w:r>
+              <w:t>poderá adicionar ONGs para a lista oficial do Software</w:t>
+            </w:r>
+            <w:r>
+              <w:t>.</w:t>
             </w:r>
           </w:p>
         </w:tc>
@@ -3786,10 +7962,24 @@
     </w:p>
     <w:p>
       <w:pPr>
-        <w:pStyle w:val="Corpodetextoinfoblue"/>
+        <w:pStyle w:val="Corpodetexto"/>
+        <w:ind w:firstLine="851"/>
+        <w:jc w:val="both"/>
       </w:pPr>
       <w:r>
-        <w:t>[Texto explicando quem é o cliente.]</w:t>
+        <w:t xml:space="preserve">Os clientes são </w:t>
+      </w:r>
+      <w:r>
+        <w:t xml:space="preserve">os usuários </w:t>
+      </w:r>
+      <w:r>
+        <w:t>como um todo, que poderão utilizar do aplicativo para</w:t>
+      </w:r>
+      <w:r>
+        <w:t xml:space="preserve"> auxiliar na doação para ONGs e, principalmente, na ajuda </w:t>
+      </w:r>
+      <w:r>
+        <w:t>às pessoas necessitadas, que também se tornam clientes de forma indireta.</w:t>
       </w:r>
     </w:p>
     <w:p/>

</xml_diff>